<commit_message>
Spremenjena dokumentacija (NI SE KONEC)
</commit_message>
<xml_diff>
--- a/YourVoice - projektna dokumenacija.docx
+++ b/YourVoice - projektna dokumenacija.docx
@@ -1,6 +1,6 @@
 
 <file path=word/document.xml><?xml version="1.0" encoding="utf-8"?>
-<w:document xmlns:wpc="http://schemas.microsoft.com/office/word/2010/wordprocessingCanvas" xmlns:cx="http://schemas.microsoft.com/office/drawing/2014/chartex" xmlns:cx1="http://schemas.microsoft.com/office/drawing/2015/9/8/chartex" xmlns:cx2="http://schemas.microsoft.com/office/drawing/2015/10/21/chartex" xmlns:cx3="http://schemas.microsoft.com/office/drawing/2016/5/9/chartex" xmlns:cx4="http://schemas.microsoft.com/office/drawing/2016/5/10/chartex" xmlns:cx5="http://schemas.microsoft.com/office/drawing/2016/5/11/chartex" xmlns:cx6="http://schemas.microsoft.com/office/drawing/2016/5/12/chartex" xmlns:cx7="http://schemas.microsoft.com/office/drawing/2016/5/13/chartex" xmlns:cx8="http://schemas.microsoft.com/office/drawing/2016/5/14/chartex" xmlns:mc="http://schemas.openxmlformats.org/markup-compatibility/2006" xmlns:aink="http://schemas.microsoft.com/office/drawing/2016/ink" xmlns:am3d="http://schemas.microsoft.com/office/drawing/2017/model3d" xmlns:o="urn:schemas-microsoft-com:office:office" xmlns:oel="http://schemas.microsoft.com/office/2019/extlst" xmlns:r="http://schemas.openxmlformats.org/officeDocument/2006/relationships" xmlns:m="http://schemas.openxmlformats.org/officeDocument/2006/math" xmlns:v="urn:schemas-microsoft-com:vml" xmlns:wp14="http://schemas.microsoft.com/office/word/2010/wordprocessingDrawing" xmlns:wp="http://schemas.openxmlformats.org/drawingml/2006/wordprocessingDrawing" xmlns:w10="urn:schemas-microsoft-com:office:word" xmlns:w="http://schemas.openxmlformats.org/wordprocessingml/2006/main" xmlns:w14="http://schemas.microsoft.com/office/word/2010/wordml" xmlns:w15="http://schemas.microsoft.com/office/word/2012/wordml" xmlns:w16cex="http://schemas.microsoft.com/office/word/2018/wordml/cex" xmlns:w16cid="http://schemas.microsoft.com/office/word/2016/wordml/cid" xmlns:w16="http://schemas.microsoft.com/office/word/2018/wordml" xmlns:w16du="http://schemas.microsoft.com/office/word/2023/wordml/word16du" xmlns:w16sdtdh="http://schemas.microsoft.com/office/word/2020/wordml/sdtdatahash" xmlns:w16se="http://schemas.microsoft.com/office/word/2015/wordml/symex" xmlns:wpg="http://schemas.microsoft.com/office/word/2010/wordprocessingGroup" xmlns:wpi="http://schemas.microsoft.com/office/word/2010/wordprocessingInk" xmlns:wne="http://schemas.microsoft.com/office/word/2006/wordml" xmlns:wps="http://schemas.microsoft.com/office/word/2010/wordprocessingShape" mc:Ignorable="w14 w15 w16se w16cid w16 w16cex w16sdtdh w16du wp14">
+<w:document xmlns:wpc="http://schemas.microsoft.com/office/word/2010/wordprocessingCanvas" xmlns:cx="http://schemas.microsoft.com/office/drawing/2014/chartex" xmlns:cx1="http://schemas.microsoft.com/office/drawing/2015/9/8/chartex" xmlns:cx2="http://schemas.microsoft.com/office/drawing/2015/10/21/chartex" xmlns:cx3="http://schemas.microsoft.com/office/drawing/2016/5/9/chartex" xmlns:cx4="http://schemas.microsoft.com/office/drawing/2016/5/10/chartex" xmlns:cx5="http://schemas.microsoft.com/office/drawing/2016/5/11/chartex" xmlns:cx6="http://schemas.microsoft.com/office/drawing/2016/5/12/chartex" xmlns:cx7="http://schemas.microsoft.com/office/drawing/2016/5/13/chartex" xmlns:cx8="http://schemas.microsoft.com/office/drawing/2016/5/14/chartex" xmlns:mc="http://schemas.openxmlformats.org/markup-compatibility/2006" xmlns:aink="http://schemas.microsoft.com/office/drawing/2016/ink" xmlns:am3d="http://schemas.microsoft.com/office/drawing/2017/model3d" xmlns:o="urn:schemas-microsoft-com:office:office" xmlns:oel="http://schemas.microsoft.com/office/2019/extlst" xmlns:r="http://schemas.openxmlformats.org/officeDocument/2006/relationships" xmlns:m="http://schemas.openxmlformats.org/officeDocument/2006/math" xmlns:v="urn:schemas-microsoft-com:vml" xmlns:wp14="http://schemas.microsoft.com/office/word/2010/wordprocessingDrawing" xmlns:wp="http://schemas.openxmlformats.org/drawingml/2006/wordprocessingDrawing" xmlns:w10="urn:schemas-microsoft-com:office:word" xmlns:w="http://schemas.openxmlformats.org/wordprocessingml/2006/main" xmlns:w14="http://schemas.microsoft.com/office/word/2010/wordml" xmlns:w15="http://schemas.microsoft.com/office/word/2012/wordml" xmlns:w16cex="http://schemas.microsoft.com/office/word/2018/wordml/cex" xmlns:w16cid="http://schemas.microsoft.com/office/word/2016/wordml/cid" xmlns:w16="http://schemas.microsoft.com/office/word/2018/wordml" xmlns:w16du="http://schemas.microsoft.com/office/word/2023/wordml/word16du" xmlns:w16sdtdh="http://schemas.microsoft.com/office/word/2020/wordml/sdtdatahash" xmlns:w16sdtfl="http://schemas.microsoft.com/office/word/2024/wordml/sdtformatlock" xmlns:w16se="http://schemas.microsoft.com/office/word/2015/wordml/symex" xmlns:wpg="http://schemas.microsoft.com/office/word/2010/wordprocessingGroup" xmlns:wpi="http://schemas.microsoft.com/office/word/2010/wordprocessingInk" xmlns:wne="http://schemas.microsoft.com/office/word/2006/wordml" xmlns:wps="http://schemas.microsoft.com/office/word/2010/wordprocessingShape" mc:Ignorable="w14 w15 w16se w16cid w16 w16cex w16sdtdh w16sdtfl w16du wp14">
   <w:body>
     <w:p>
       <w:pPr>
@@ -308,7 +308,7 @@
       <w:sdtContent>
         <w:p>
           <w:pPr>
-            <w:pStyle w:val="NaslovTOC"/>
+            <w:pStyle w:val="TOCHeading"/>
           </w:pPr>
           <w:r>
             <w:t>Vsebina</w:t>
@@ -316,7 +316,7 @@
         </w:p>
         <w:p>
           <w:pPr>
-            <w:pStyle w:val="Kazalovsebine1"/>
+            <w:pStyle w:val="TOC1"/>
             <w:tabs>
               <w:tab w:val="left" w:pos="480"/>
               <w:tab w:val="right" w:leader="dot" w:pos="9062"/>
@@ -340,7 +340,7 @@
           <w:hyperlink w:anchor="_Toc182266885" w:history="1">
             <w:r>
               <w:rPr>
-                <w:rStyle w:val="Hiperpovezava"/>
+                <w:rStyle w:val="Hyperlink"/>
                 <w:noProof/>
               </w:rPr>
               <w:t>1.</w:t>
@@ -356,7 +356,7 @@
             </w:r>
             <w:r>
               <w:rPr>
-                <w:rStyle w:val="Hiperpovezava"/>
+                <w:rStyle w:val="Hyperlink"/>
                 <w:noProof/>
               </w:rPr>
               <w:t>Opis projekta</w:t>
@@ -413,7 +413,7 @@
         </w:p>
         <w:p>
           <w:pPr>
-            <w:pStyle w:val="Kazalovsebine1"/>
+            <w:pStyle w:val="TOC1"/>
             <w:tabs>
               <w:tab w:val="left" w:pos="480"/>
               <w:tab w:val="right" w:leader="dot" w:pos="9062"/>
@@ -428,7 +428,7 @@
           <w:hyperlink w:anchor="_Toc182266886" w:history="1">
             <w:r>
               <w:rPr>
-                <w:rStyle w:val="Hiperpovezava"/>
+                <w:rStyle w:val="Hyperlink"/>
                 <w:noProof/>
               </w:rPr>
               <w:t>2.</w:t>
@@ -444,7 +444,7 @@
             </w:r>
             <w:r>
               <w:rPr>
-                <w:rStyle w:val="Hiperpovezava"/>
+                <w:rStyle w:val="Hyperlink"/>
                 <w:noProof/>
               </w:rPr>
               <w:t>Zaledni del</w:t>
@@ -501,7 +501,7 @@
         </w:p>
         <w:p>
           <w:pPr>
-            <w:pStyle w:val="Kazalovsebine2"/>
+            <w:pStyle w:val="TOC2"/>
             <w:tabs>
               <w:tab w:val="left" w:pos="960"/>
               <w:tab w:val="right" w:leader="dot" w:pos="9062"/>
@@ -516,7 +516,7 @@
           <w:hyperlink w:anchor="_Toc182266887" w:history="1">
             <w:r>
               <w:rPr>
-                <w:rStyle w:val="Hiperpovezava"/>
+                <w:rStyle w:val="Hyperlink"/>
                 <w:noProof/>
               </w:rPr>
               <w:t>2.1.</w:t>
@@ -532,7 +532,7 @@
             </w:r>
             <w:r>
               <w:rPr>
-                <w:rStyle w:val="Hiperpovezava"/>
+                <w:rStyle w:val="Hyperlink"/>
                 <w:noProof/>
               </w:rPr>
               <w:t>User API</w:t>
@@ -589,7 +589,7 @@
         </w:p>
         <w:p>
           <w:pPr>
-            <w:pStyle w:val="Kazalovsebine3"/>
+            <w:pStyle w:val="TOC3"/>
             <w:tabs>
               <w:tab w:val="left" w:pos="1440"/>
               <w:tab w:val="right" w:leader="dot" w:pos="9062"/>
@@ -604,7 +604,7 @@
           <w:hyperlink w:anchor="_Toc182266888" w:history="1">
             <w:r>
               <w:rPr>
-                <w:rStyle w:val="Hiperpovezava"/>
+                <w:rStyle w:val="Hyperlink"/>
                 <w:noProof/>
               </w:rPr>
               <w:t>2.1.1.</w:t>
@@ -620,7 +620,7 @@
             </w:r>
             <w:r>
               <w:rPr>
-                <w:rStyle w:val="Hiperpovezava"/>
+                <w:rStyle w:val="Hyperlink"/>
                 <w:noProof/>
               </w:rPr>
               <w:t>Pregled</w:t>
@@ -677,7 +677,7 @@
         </w:p>
         <w:p>
           <w:pPr>
-            <w:pStyle w:val="Kazalovsebine3"/>
+            <w:pStyle w:val="TOC3"/>
             <w:tabs>
               <w:tab w:val="left" w:pos="1440"/>
               <w:tab w:val="right" w:leader="dot" w:pos="9062"/>
@@ -692,7 +692,7 @@
           <w:hyperlink w:anchor="_Toc182266889" w:history="1">
             <w:r>
               <w:rPr>
-                <w:rStyle w:val="Hiperpovezava"/>
+                <w:rStyle w:val="Hyperlink"/>
                 <w:noProof/>
               </w:rPr>
               <w:t>2.1.2.</w:t>
@@ -708,7 +708,7 @@
             </w:r>
             <w:r>
               <w:rPr>
-                <w:rStyle w:val="Hiperpovezava"/>
+                <w:rStyle w:val="Hyperlink"/>
                 <w:noProof/>
               </w:rPr>
               <w:t>Namestitev in konfiguracija</w:t>
@@ -765,7 +765,7 @@
         </w:p>
         <w:p>
           <w:pPr>
-            <w:pStyle w:val="Kazalovsebine3"/>
+            <w:pStyle w:val="TOC3"/>
             <w:tabs>
               <w:tab w:val="left" w:pos="1440"/>
               <w:tab w:val="right" w:leader="dot" w:pos="9062"/>
@@ -780,7 +780,7 @@
           <w:hyperlink w:anchor="_Toc182266890" w:history="1">
             <w:r>
               <w:rPr>
-                <w:rStyle w:val="Hiperpovezava"/>
+                <w:rStyle w:val="Hyperlink"/>
                 <w:noProof/>
               </w:rPr>
               <w:t>2.1.3.</w:t>
@@ -796,7 +796,7 @@
             </w:r>
             <w:r>
               <w:rPr>
-                <w:rStyle w:val="Hiperpovezava"/>
+                <w:rStyle w:val="Hyperlink"/>
                 <w:noProof/>
               </w:rPr>
               <w:t>Uporabi API-ja</w:t>
@@ -853,7 +853,7 @@
         </w:p>
         <w:p>
           <w:pPr>
-            <w:pStyle w:val="Kazalovsebine4"/>
+            <w:pStyle w:val="TOC4"/>
             <w:tabs>
               <w:tab w:val="left" w:pos="1920"/>
               <w:tab w:val="right" w:leader="dot" w:pos="9062"/>
@@ -868,7 +868,7 @@
           <w:hyperlink w:anchor="_Toc182266891" w:history="1">
             <w:r>
               <w:rPr>
-                <w:rStyle w:val="Hiperpovezava"/>
+                <w:rStyle w:val="Hyperlink"/>
                 <w:noProof/>
               </w:rPr>
               <w:t>2.1.3.1.</w:t>
@@ -884,7 +884,7 @@
             </w:r>
             <w:r>
               <w:rPr>
-                <w:rStyle w:val="Hiperpovezava"/>
+                <w:rStyle w:val="Hyperlink"/>
                 <w:noProof/>
               </w:rPr>
               <w:t>Pridobitev seznama uporabnikov</w:t>
@@ -941,7 +941,7 @@
         </w:p>
         <w:p>
           <w:pPr>
-            <w:pStyle w:val="Kazalovsebine4"/>
+            <w:pStyle w:val="TOC4"/>
             <w:tabs>
               <w:tab w:val="left" w:pos="1920"/>
               <w:tab w:val="right" w:leader="dot" w:pos="9062"/>
@@ -956,7 +956,7 @@
           <w:hyperlink w:anchor="_Toc182266892" w:history="1">
             <w:r>
               <w:rPr>
-                <w:rStyle w:val="Hiperpovezava"/>
+                <w:rStyle w:val="Hyperlink"/>
                 <w:noProof/>
               </w:rPr>
               <w:t>2.1.3.2.</w:t>
@@ -972,7 +972,7 @@
             </w:r>
             <w:r>
               <w:rPr>
-                <w:rStyle w:val="Hiperpovezava"/>
+                <w:rStyle w:val="Hyperlink"/>
                 <w:noProof/>
               </w:rPr>
               <w:t>Pridobitev enega uporabnika</w:t>
@@ -1029,7 +1029,7 @@
         </w:p>
         <w:p>
           <w:pPr>
-            <w:pStyle w:val="Kazalovsebine4"/>
+            <w:pStyle w:val="TOC4"/>
             <w:tabs>
               <w:tab w:val="left" w:pos="1920"/>
               <w:tab w:val="right" w:leader="dot" w:pos="9062"/>
@@ -1044,7 +1044,7 @@
           <w:hyperlink w:anchor="_Toc182266893" w:history="1">
             <w:r>
               <w:rPr>
-                <w:rStyle w:val="Hiperpovezava"/>
+                <w:rStyle w:val="Hyperlink"/>
                 <w:noProof/>
               </w:rPr>
               <w:t>2.1.3.3.</w:t>
@@ -1060,7 +1060,7 @@
             </w:r>
             <w:r>
               <w:rPr>
-                <w:rStyle w:val="Hiperpovezava"/>
+                <w:rStyle w:val="Hyperlink"/>
                 <w:noProof/>
               </w:rPr>
               <w:t>Registracija uporabnika</w:t>
@@ -1117,7 +1117,7 @@
         </w:p>
         <w:p>
           <w:pPr>
-            <w:pStyle w:val="Kazalovsebine4"/>
+            <w:pStyle w:val="TOC4"/>
             <w:tabs>
               <w:tab w:val="left" w:pos="1920"/>
               <w:tab w:val="right" w:leader="dot" w:pos="9062"/>
@@ -1132,7 +1132,7 @@
           <w:hyperlink w:anchor="_Toc182266894" w:history="1">
             <w:r>
               <w:rPr>
-                <w:rStyle w:val="Hiperpovezava"/>
+                <w:rStyle w:val="Hyperlink"/>
                 <w:noProof/>
               </w:rPr>
               <w:t>2.1.3.4.</w:t>
@@ -1148,7 +1148,7 @@
             </w:r>
             <w:r>
               <w:rPr>
-                <w:rStyle w:val="Hiperpovezava"/>
+                <w:rStyle w:val="Hyperlink"/>
                 <w:noProof/>
               </w:rPr>
               <w:t>Prijava uporabnika</w:t>
@@ -1205,7 +1205,7 @@
         </w:p>
         <w:p>
           <w:pPr>
-            <w:pStyle w:val="Kazalovsebine4"/>
+            <w:pStyle w:val="TOC4"/>
             <w:tabs>
               <w:tab w:val="left" w:pos="1920"/>
               <w:tab w:val="right" w:leader="dot" w:pos="9062"/>
@@ -1220,7 +1220,7 @@
           <w:hyperlink w:anchor="_Toc182266895" w:history="1">
             <w:r>
               <w:rPr>
-                <w:rStyle w:val="Hiperpovezava"/>
+                <w:rStyle w:val="Hyperlink"/>
                 <w:noProof/>
               </w:rPr>
               <w:t>2.1.3.5.</w:t>
@@ -1236,7 +1236,7 @@
             </w:r>
             <w:r>
               <w:rPr>
-                <w:rStyle w:val="Hiperpovezava"/>
+                <w:rStyle w:val="Hyperlink"/>
                 <w:noProof/>
               </w:rPr>
               <w:t>Posodobitev uporabnikovih podatkov</w:t>
@@ -1293,7 +1293,7 @@
         </w:p>
         <w:p>
           <w:pPr>
-            <w:pStyle w:val="Kazalovsebine4"/>
+            <w:pStyle w:val="TOC4"/>
             <w:tabs>
               <w:tab w:val="left" w:pos="1920"/>
               <w:tab w:val="right" w:leader="dot" w:pos="9062"/>
@@ -1308,7 +1308,7 @@
           <w:hyperlink w:anchor="_Toc182266896" w:history="1">
             <w:r>
               <w:rPr>
-                <w:rStyle w:val="Hiperpovezava"/>
+                <w:rStyle w:val="Hyperlink"/>
                 <w:noProof/>
               </w:rPr>
               <w:t>2.1.3.6.</w:t>
@@ -1324,7 +1324,7 @@
             </w:r>
             <w:r>
               <w:rPr>
-                <w:rStyle w:val="Hiperpovezava"/>
+                <w:rStyle w:val="Hyperlink"/>
                 <w:noProof/>
               </w:rPr>
               <w:t>Brisanje uporabnika</w:t>
@@ -1381,7 +1381,7 @@
         </w:p>
         <w:p>
           <w:pPr>
-            <w:pStyle w:val="Kazalovsebine2"/>
+            <w:pStyle w:val="TOC2"/>
             <w:tabs>
               <w:tab w:val="left" w:pos="960"/>
               <w:tab w:val="right" w:leader="dot" w:pos="9062"/>
@@ -1396,7 +1396,7 @@
           <w:hyperlink w:anchor="_Toc182266897" w:history="1">
             <w:r>
               <w:rPr>
-                <w:rStyle w:val="Hiperpovezava"/>
+                <w:rStyle w:val="Hyperlink"/>
                 <w:noProof/>
               </w:rPr>
               <w:t>2.2.</w:t>
@@ -1412,7 +1412,7 @@
             </w:r>
             <w:r>
               <w:rPr>
-                <w:rStyle w:val="Hiperpovezava"/>
+                <w:rStyle w:val="Hyperlink"/>
                 <w:noProof/>
               </w:rPr>
               <w:t>Post API</w:t>
@@ -1469,7 +1469,7 @@
         </w:p>
         <w:p>
           <w:pPr>
-            <w:pStyle w:val="Kazalovsebine3"/>
+            <w:pStyle w:val="TOC3"/>
             <w:tabs>
               <w:tab w:val="left" w:pos="1440"/>
               <w:tab w:val="right" w:leader="dot" w:pos="9062"/>
@@ -1484,7 +1484,7 @@
           <w:hyperlink w:anchor="_Toc182266898" w:history="1">
             <w:r>
               <w:rPr>
-                <w:rStyle w:val="Hiperpovezava"/>
+                <w:rStyle w:val="Hyperlink"/>
                 <w:noProof/>
               </w:rPr>
               <w:t>2.2.1.</w:t>
@@ -1500,7 +1500,7 @@
             </w:r>
             <w:r>
               <w:rPr>
-                <w:rStyle w:val="Hiperpovezava"/>
+                <w:rStyle w:val="Hyperlink"/>
                 <w:noProof/>
               </w:rPr>
               <w:t>Upravljanje objav</w:t>
@@ -1557,7 +1557,7 @@
         </w:p>
         <w:p>
           <w:pPr>
-            <w:pStyle w:val="Kazalovsebine4"/>
+            <w:pStyle w:val="TOC4"/>
             <w:tabs>
               <w:tab w:val="left" w:pos="1920"/>
               <w:tab w:val="right" w:leader="dot" w:pos="9062"/>
@@ -1572,7 +1572,7 @@
           <w:hyperlink w:anchor="_Toc182266899" w:history="1">
             <w:r>
               <w:rPr>
-                <w:rStyle w:val="Hiperpovezava"/>
+                <w:rStyle w:val="Hyperlink"/>
                 <w:noProof/>
               </w:rPr>
               <w:t>2.2.1.1.</w:t>
@@ -1588,7 +1588,7 @@
             </w:r>
             <w:r>
               <w:rPr>
-                <w:rStyle w:val="Hiperpovezava"/>
+                <w:rStyle w:val="Hyperlink"/>
                 <w:noProof/>
               </w:rPr>
               <w:t>Pridobitev seznama objav</w:t>
@@ -1645,7 +1645,7 @@
         </w:p>
         <w:p>
           <w:pPr>
-            <w:pStyle w:val="Kazalovsebine4"/>
+            <w:pStyle w:val="TOC4"/>
             <w:tabs>
               <w:tab w:val="left" w:pos="1920"/>
               <w:tab w:val="right" w:leader="dot" w:pos="9062"/>
@@ -1660,7 +1660,7 @@
           <w:hyperlink w:anchor="_Toc182266900" w:history="1">
             <w:r>
               <w:rPr>
-                <w:rStyle w:val="Hiperpovezava"/>
+                <w:rStyle w:val="Hyperlink"/>
                 <w:noProof/>
               </w:rPr>
               <w:t>2.2.1.2.</w:t>
@@ -1676,7 +1676,7 @@
             </w:r>
             <w:r>
               <w:rPr>
-                <w:rStyle w:val="Hiperpovezava"/>
+                <w:rStyle w:val="Hyperlink"/>
                 <w:noProof/>
               </w:rPr>
               <w:t>Pridobitev posamezne objave</w:t>
@@ -1733,7 +1733,7 @@
         </w:p>
         <w:p>
           <w:pPr>
-            <w:pStyle w:val="Kazalovsebine4"/>
+            <w:pStyle w:val="TOC4"/>
             <w:tabs>
               <w:tab w:val="left" w:pos="1920"/>
               <w:tab w:val="right" w:leader="dot" w:pos="9062"/>
@@ -1748,7 +1748,7 @@
           <w:hyperlink w:anchor="_Toc182266901" w:history="1">
             <w:r>
               <w:rPr>
-                <w:rStyle w:val="Hiperpovezava"/>
+                <w:rStyle w:val="Hyperlink"/>
                 <w:noProof/>
               </w:rPr>
               <w:t>2.2.1.3.</w:t>
@@ -1764,7 +1764,7 @@
             </w:r>
             <w:r>
               <w:rPr>
-                <w:rStyle w:val="Hiperpovezava"/>
+                <w:rStyle w:val="Hyperlink"/>
                 <w:noProof/>
               </w:rPr>
               <w:t>Kreiranje objave</w:t>
@@ -1821,7 +1821,7 @@
         </w:p>
         <w:p>
           <w:pPr>
-            <w:pStyle w:val="Kazalovsebine4"/>
+            <w:pStyle w:val="TOC4"/>
             <w:tabs>
               <w:tab w:val="left" w:pos="1920"/>
               <w:tab w:val="right" w:leader="dot" w:pos="9062"/>
@@ -1836,7 +1836,7 @@
           <w:hyperlink w:anchor="_Toc182266902" w:history="1">
             <w:r>
               <w:rPr>
-                <w:rStyle w:val="Hiperpovezava"/>
+                <w:rStyle w:val="Hyperlink"/>
                 <w:noProof/>
               </w:rPr>
               <w:t>2.2.1.4.</w:t>
@@ -1852,7 +1852,7 @@
             </w:r>
             <w:r>
               <w:rPr>
-                <w:rStyle w:val="Hiperpovezava"/>
+                <w:rStyle w:val="Hyperlink"/>
                 <w:noProof/>
               </w:rPr>
               <w:t>Posodabljanje objave</w:t>
@@ -1909,7 +1909,7 @@
         </w:p>
         <w:p>
           <w:pPr>
-            <w:pStyle w:val="Kazalovsebine4"/>
+            <w:pStyle w:val="TOC4"/>
             <w:tabs>
               <w:tab w:val="left" w:pos="1920"/>
               <w:tab w:val="right" w:leader="dot" w:pos="9062"/>
@@ -1924,7 +1924,7 @@
           <w:hyperlink w:anchor="_Toc182266903" w:history="1">
             <w:r>
               <w:rPr>
-                <w:rStyle w:val="Hiperpovezava"/>
+                <w:rStyle w:val="Hyperlink"/>
                 <w:noProof/>
               </w:rPr>
               <w:t>2.2.1.5.</w:t>
@@ -1940,7 +1940,7 @@
             </w:r>
             <w:r>
               <w:rPr>
-                <w:rStyle w:val="Hiperpovezava"/>
+                <w:rStyle w:val="Hyperlink"/>
                 <w:noProof/>
               </w:rPr>
               <w:t>Brisanje objave</w:t>
@@ -1997,7 +1997,7 @@
         </w:p>
         <w:p>
           <w:pPr>
-            <w:pStyle w:val="Kazalovsebine3"/>
+            <w:pStyle w:val="TOC3"/>
             <w:tabs>
               <w:tab w:val="left" w:pos="1440"/>
               <w:tab w:val="right" w:leader="dot" w:pos="9062"/>
@@ -2012,7 +2012,7 @@
           <w:hyperlink w:anchor="_Toc182266904" w:history="1">
             <w:r>
               <w:rPr>
-                <w:rStyle w:val="Hiperpovezava"/>
+                <w:rStyle w:val="Hyperlink"/>
                 <w:noProof/>
               </w:rPr>
               <w:t>2.2.2.</w:t>
@@ -2028,7 +2028,7 @@
             </w:r>
             <w:r>
               <w:rPr>
-                <w:rStyle w:val="Hiperpovezava"/>
+                <w:rStyle w:val="Hyperlink"/>
                 <w:noProof/>
               </w:rPr>
               <w:t>Upravljanje komentarjev</w:t>
@@ -2085,7 +2085,7 @@
         </w:p>
         <w:p>
           <w:pPr>
-            <w:pStyle w:val="Kazalovsebine4"/>
+            <w:pStyle w:val="TOC4"/>
             <w:tabs>
               <w:tab w:val="left" w:pos="1920"/>
               <w:tab w:val="right" w:leader="dot" w:pos="9062"/>
@@ -2100,7 +2100,7 @@
           <w:hyperlink w:anchor="_Toc182266905" w:history="1">
             <w:r>
               <w:rPr>
-                <w:rStyle w:val="Hiperpovezava"/>
+                <w:rStyle w:val="Hyperlink"/>
                 <w:noProof/>
               </w:rPr>
               <w:t>2.2.2.1.</w:t>
@@ -2116,7 +2116,7 @@
             </w:r>
             <w:r>
               <w:rPr>
-                <w:rStyle w:val="Hiperpovezava"/>
+                <w:rStyle w:val="Hyperlink"/>
                 <w:noProof/>
               </w:rPr>
               <w:t>Dodaj komentar k objavi</w:t>
@@ -2173,7 +2173,7 @@
         </w:p>
         <w:p>
           <w:pPr>
-            <w:pStyle w:val="Kazalovsebine4"/>
+            <w:pStyle w:val="TOC4"/>
             <w:tabs>
               <w:tab w:val="left" w:pos="1920"/>
               <w:tab w:val="right" w:leader="dot" w:pos="9062"/>
@@ -2188,7 +2188,7 @@
           <w:hyperlink w:anchor="_Toc182266906" w:history="1">
             <w:r>
               <w:rPr>
-                <w:rStyle w:val="Hiperpovezava"/>
+                <w:rStyle w:val="Hyperlink"/>
                 <w:noProof/>
               </w:rPr>
               <w:t>2.2.2.2.</w:t>
@@ -2204,7 +2204,7 @@
             </w:r>
             <w:r>
               <w:rPr>
-                <w:rStyle w:val="Hiperpovezava"/>
+                <w:rStyle w:val="Hyperlink"/>
                 <w:noProof/>
               </w:rPr>
               <w:t>Brisanje komentarja iz objave</w:t>
@@ -2261,7 +2261,7 @@
         </w:p>
         <w:p>
           <w:pPr>
-            <w:pStyle w:val="Kazalovsebine1"/>
+            <w:pStyle w:val="TOC1"/>
             <w:tabs>
               <w:tab w:val="left" w:pos="480"/>
               <w:tab w:val="right" w:leader="dot" w:pos="9062"/>
@@ -2276,7 +2276,7 @@
           <w:hyperlink w:anchor="_Toc182266907" w:history="1">
             <w:r>
               <w:rPr>
-                <w:rStyle w:val="Hiperpovezava"/>
+                <w:rStyle w:val="Hyperlink"/>
                 <w:noProof/>
               </w:rPr>
               <w:t>3.</w:t>
@@ -2292,7 +2292,7 @@
             </w:r>
             <w:r>
               <w:rPr>
-                <w:rStyle w:val="Hiperpovezava"/>
+                <w:rStyle w:val="Hyperlink"/>
                 <w:noProof/>
               </w:rPr>
               <w:t>Čelni del</w:t>
@@ -2349,7 +2349,7 @@
         </w:p>
         <w:p>
           <w:pPr>
-            <w:pStyle w:val="Kazalovsebine2"/>
+            <w:pStyle w:val="TOC2"/>
             <w:tabs>
               <w:tab w:val="left" w:pos="960"/>
               <w:tab w:val="right" w:leader="dot" w:pos="9062"/>
@@ -2364,7 +2364,7 @@
           <w:hyperlink w:anchor="_Toc182266908" w:history="1">
             <w:r>
               <w:rPr>
-                <w:rStyle w:val="Hiperpovezava"/>
+                <w:rStyle w:val="Hyperlink"/>
                 <w:noProof/>
               </w:rPr>
               <w:t>3.1.</w:t>
@@ -2380,7 +2380,7 @@
             </w:r>
             <w:r>
               <w:rPr>
-                <w:rStyle w:val="Hiperpovezava"/>
+                <w:rStyle w:val="Hyperlink"/>
                 <w:noProof/>
               </w:rPr>
               <w:t>Tehnične Zahteve</w:t>
@@ -2437,7 +2437,7 @@
         </w:p>
         <w:p>
           <w:pPr>
-            <w:pStyle w:val="Kazalovsebine2"/>
+            <w:pStyle w:val="TOC2"/>
             <w:tabs>
               <w:tab w:val="left" w:pos="960"/>
               <w:tab w:val="right" w:leader="dot" w:pos="9062"/>
@@ -2452,7 +2452,7 @@
           <w:hyperlink w:anchor="_Toc182266909" w:history="1">
             <w:r>
               <w:rPr>
-                <w:rStyle w:val="Hiperpovezava"/>
+                <w:rStyle w:val="Hyperlink"/>
                 <w:noProof/>
               </w:rPr>
               <w:t>3.2.</w:t>
@@ -2468,7 +2468,7 @@
             </w:r>
             <w:r>
               <w:rPr>
-                <w:rStyle w:val="Hiperpovezava"/>
+                <w:rStyle w:val="Hyperlink"/>
                 <w:noProof/>
               </w:rPr>
               <w:t>Struktura Datotek</w:t>
@@ -2525,7 +2525,7 @@
         </w:p>
         <w:p>
           <w:pPr>
-            <w:pStyle w:val="Kazalovsebine3"/>
+            <w:pStyle w:val="TOC3"/>
             <w:tabs>
               <w:tab w:val="left" w:pos="1440"/>
               <w:tab w:val="right" w:leader="dot" w:pos="9062"/>
@@ -2540,7 +2540,7 @@
           <w:hyperlink w:anchor="_Toc182266910" w:history="1">
             <w:r>
               <w:rPr>
-                <w:rStyle w:val="Hiperpovezava"/>
+                <w:rStyle w:val="Hyperlink"/>
                 <w:noProof/>
               </w:rPr>
               <w:t>3.2.1.</w:t>
@@ -2556,7 +2556,7 @@
             </w:r>
             <w:r>
               <w:rPr>
-                <w:rStyle w:val="Hiperpovezava"/>
+                <w:rStyle w:val="Hyperlink"/>
                 <w:noProof/>
               </w:rPr>
               <w:t>App.tsx</w:t>
@@ -2613,7 +2613,7 @@
         </w:p>
         <w:p>
           <w:pPr>
-            <w:pStyle w:val="Kazalovsebine3"/>
+            <w:pStyle w:val="TOC3"/>
             <w:tabs>
               <w:tab w:val="left" w:pos="1440"/>
               <w:tab w:val="right" w:leader="dot" w:pos="9062"/>
@@ -2628,7 +2628,7 @@
           <w:hyperlink w:anchor="_Toc182266911" w:history="1">
             <w:r>
               <w:rPr>
-                <w:rStyle w:val="Hiperpovezava"/>
+                <w:rStyle w:val="Hyperlink"/>
                 <w:noProof/>
               </w:rPr>
               <w:t>3.2.2.</w:t>
@@ -2644,7 +2644,7 @@
             </w:r>
             <w:r>
               <w:rPr>
-                <w:rStyle w:val="Hiperpovezava"/>
+                <w:rStyle w:val="Hyperlink"/>
                 <w:noProof/>
               </w:rPr>
               <w:t>Routes (routes.tsx)</w:t>
@@ -2701,7 +2701,7 @@
         </w:p>
         <w:p>
           <w:pPr>
-            <w:pStyle w:val="Kazalovsebine3"/>
+            <w:pStyle w:val="TOC3"/>
             <w:tabs>
               <w:tab w:val="left" w:pos="1440"/>
               <w:tab w:val="right" w:leader="dot" w:pos="9062"/>
@@ -2716,7 +2716,7 @@
           <w:hyperlink w:anchor="_Toc182266912" w:history="1">
             <w:r>
               <w:rPr>
-                <w:rStyle w:val="Hiperpovezava"/>
+                <w:rStyle w:val="Hyperlink"/>
                 <w:noProof/>
               </w:rPr>
               <w:t>3.2.3.</w:t>
@@ -2732,7 +2732,7 @@
             </w:r>
             <w:r>
               <w:rPr>
-                <w:rStyle w:val="Hiperpovezava"/>
+                <w:rStyle w:val="Hyperlink"/>
                 <w:noProof/>
               </w:rPr>
               <w:t>UserContext (userContext.ts)</w:t>
@@ -2789,7 +2789,7 @@
         </w:p>
         <w:p>
           <w:pPr>
-            <w:pStyle w:val="Kazalovsebine2"/>
+            <w:pStyle w:val="TOC2"/>
             <w:tabs>
               <w:tab w:val="left" w:pos="960"/>
               <w:tab w:val="right" w:leader="dot" w:pos="9062"/>
@@ -2804,7 +2804,7 @@
           <w:hyperlink w:anchor="_Toc182266913" w:history="1">
             <w:r>
               <w:rPr>
-                <w:rStyle w:val="Hiperpovezava"/>
+                <w:rStyle w:val="Hyperlink"/>
                 <w:noProof/>
               </w:rPr>
               <w:t>3.3.</w:t>
@@ -2820,7 +2820,7 @@
             </w:r>
             <w:r>
               <w:rPr>
-                <w:rStyle w:val="Hiperpovezava"/>
+                <w:rStyle w:val="Hyperlink"/>
                 <w:noProof/>
               </w:rPr>
               <w:t>Glavne Komponente</w:t>
@@ -2877,7 +2877,7 @@
         </w:p>
         <w:p>
           <w:pPr>
-            <w:pStyle w:val="Kazalovsebine3"/>
+            <w:pStyle w:val="TOC3"/>
             <w:tabs>
               <w:tab w:val="left" w:pos="1440"/>
               <w:tab w:val="right" w:leader="dot" w:pos="9062"/>
@@ -2892,7 +2892,7 @@
           <w:hyperlink w:anchor="_Toc182266914" w:history="1">
             <w:r>
               <w:rPr>
-                <w:rStyle w:val="Hiperpovezava"/>
+                <w:rStyle w:val="Hyperlink"/>
                 <w:noProof/>
               </w:rPr>
               <w:t>3.3.1.</w:t>
@@ -2908,7 +2908,7 @@
             </w:r>
             <w:r>
               <w:rPr>
-                <w:rStyle w:val="Hiperpovezava"/>
+                <w:rStyle w:val="Hyperlink"/>
                 <w:noProof/>
               </w:rPr>
               <w:t>Home.tsx</w:t>
@@ -2965,7 +2965,7 @@
         </w:p>
         <w:p>
           <w:pPr>
-            <w:pStyle w:val="Kazalovsebine3"/>
+            <w:pStyle w:val="TOC3"/>
             <w:tabs>
               <w:tab w:val="left" w:pos="1440"/>
               <w:tab w:val="right" w:leader="dot" w:pos="9062"/>
@@ -2980,7 +2980,7 @@
           <w:hyperlink w:anchor="_Toc182266915" w:history="1">
             <w:r>
               <w:rPr>
-                <w:rStyle w:val="Hiperpovezava"/>
+                <w:rStyle w:val="Hyperlink"/>
                 <w:noProof/>
               </w:rPr>
               <w:t>3.3.2.</w:t>
@@ -2996,7 +2996,7 @@
             </w:r>
             <w:r>
               <w:rPr>
-                <w:rStyle w:val="Hiperpovezava"/>
+                <w:rStyle w:val="Hyperlink"/>
                 <w:noProof/>
               </w:rPr>
               <w:t>Posts.tsx</w:t>
@@ -3053,7 +3053,7 @@
         </w:p>
         <w:p>
           <w:pPr>
-            <w:pStyle w:val="Kazalovsebine3"/>
+            <w:pStyle w:val="TOC3"/>
             <w:tabs>
               <w:tab w:val="left" w:pos="1440"/>
               <w:tab w:val="right" w:leader="dot" w:pos="9062"/>
@@ -3068,7 +3068,7 @@
           <w:hyperlink w:anchor="_Toc182266916" w:history="1">
             <w:r>
               <w:rPr>
-                <w:rStyle w:val="Hiperpovezava"/>
+                <w:rStyle w:val="Hyperlink"/>
                 <w:noProof/>
               </w:rPr>
               <w:t>3.3.3.</w:t>
@@ -3084,7 +3084,7 @@
             </w:r>
             <w:r>
               <w:rPr>
-                <w:rStyle w:val="Hiperpovezava"/>
+                <w:rStyle w:val="Hyperlink"/>
                 <w:noProof/>
               </w:rPr>
               <w:t>PostDetail.tsx</w:t>
@@ -3141,7 +3141,7 @@
         </w:p>
         <w:p>
           <w:pPr>
-            <w:pStyle w:val="Kazalovsebine3"/>
+            <w:pStyle w:val="TOC3"/>
             <w:tabs>
               <w:tab w:val="left" w:pos="1440"/>
               <w:tab w:val="right" w:leader="dot" w:pos="9062"/>
@@ -3156,7 +3156,7 @@
           <w:hyperlink w:anchor="_Toc182266917" w:history="1">
             <w:r>
               <w:rPr>
-                <w:rStyle w:val="Hiperpovezava"/>
+                <w:rStyle w:val="Hyperlink"/>
                 <w:noProof/>
               </w:rPr>
               <w:t>3.3.4.</w:t>
@@ -3172,7 +3172,7 @@
             </w:r>
             <w:r>
               <w:rPr>
-                <w:rStyle w:val="Hiperpovezava"/>
+                <w:rStyle w:val="Hyperlink"/>
                 <w:noProof/>
               </w:rPr>
               <w:t>AddPostModal.tsx</w:t>
@@ -3229,7 +3229,7 @@
         </w:p>
         <w:p>
           <w:pPr>
-            <w:pStyle w:val="Kazalovsebine3"/>
+            <w:pStyle w:val="TOC3"/>
             <w:tabs>
               <w:tab w:val="left" w:pos="1440"/>
               <w:tab w:val="right" w:leader="dot" w:pos="9062"/>
@@ -3244,7 +3244,7 @@
           <w:hyperlink w:anchor="_Toc182266918" w:history="1">
             <w:r>
               <w:rPr>
-                <w:rStyle w:val="Hiperpovezava"/>
+                <w:rStyle w:val="Hyperlink"/>
                 <w:noProof/>
               </w:rPr>
               <w:t>3.3.5.</w:t>
@@ -3260,7 +3260,7 @@
             </w:r>
             <w:r>
               <w:rPr>
-                <w:rStyle w:val="Hiperpovezava"/>
+                <w:rStyle w:val="Hyperlink"/>
                 <w:noProof/>
               </w:rPr>
               <w:t>Register.tsx in Login.tsx</w:t>
@@ -3317,7 +3317,7 @@
         </w:p>
         <w:p>
           <w:pPr>
-            <w:pStyle w:val="Kazalovsebine3"/>
+            <w:pStyle w:val="TOC3"/>
             <w:tabs>
               <w:tab w:val="left" w:pos="1440"/>
               <w:tab w:val="right" w:leader="dot" w:pos="9062"/>
@@ -3332,7 +3332,7 @@
           <w:hyperlink w:anchor="_Toc182266919" w:history="1">
             <w:r>
               <w:rPr>
-                <w:rStyle w:val="Hiperpovezava"/>
+                <w:rStyle w:val="Hyperlink"/>
                 <w:noProof/>
               </w:rPr>
               <w:t>3.3.6.</w:t>
@@ -3348,7 +3348,7 @@
             </w:r>
             <w:r>
               <w:rPr>
-                <w:rStyle w:val="Hiperpovezava"/>
+                <w:rStyle w:val="Hyperlink"/>
                 <w:noProof/>
               </w:rPr>
               <w:t>Profile.tsx</w:t>
@@ -3405,7 +3405,7 @@
         </w:p>
         <w:p>
           <w:pPr>
-            <w:pStyle w:val="Kazalovsebine3"/>
+            <w:pStyle w:val="TOC3"/>
             <w:tabs>
               <w:tab w:val="left" w:pos="1440"/>
               <w:tab w:val="right" w:leader="dot" w:pos="9062"/>
@@ -3420,7 +3420,7 @@
           <w:hyperlink w:anchor="_Toc182266920" w:history="1">
             <w:r>
               <w:rPr>
-                <w:rStyle w:val="Hiperpovezava"/>
+                <w:rStyle w:val="Hyperlink"/>
                 <w:noProof/>
               </w:rPr>
               <w:t>3.3.7.</w:t>
@@ -3436,7 +3436,7 @@
             </w:r>
             <w:r>
               <w:rPr>
-                <w:rStyle w:val="Hiperpovezava"/>
+                <w:rStyle w:val="Hyperlink"/>
                 <w:noProof/>
               </w:rPr>
               <w:t>Header.tsx</w:t>
@@ -3493,7 +3493,7 @@
         </w:p>
         <w:p>
           <w:pPr>
-            <w:pStyle w:val="Kazalovsebine3"/>
+            <w:pStyle w:val="TOC3"/>
             <w:tabs>
               <w:tab w:val="left" w:pos="1440"/>
               <w:tab w:val="right" w:leader="dot" w:pos="9062"/>
@@ -3508,7 +3508,7 @@
           <w:hyperlink w:anchor="_Toc182266921" w:history="1">
             <w:r>
               <w:rPr>
-                <w:rStyle w:val="Hiperpovezava"/>
+                <w:rStyle w:val="Hyperlink"/>
                 <w:noProof/>
               </w:rPr>
               <w:t>3.3.8.</w:t>
@@ -3524,7 +3524,7 @@
             </w:r>
             <w:r>
               <w:rPr>
-                <w:rStyle w:val="Hiperpovezava"/>
+                <w:rStyle w:val="Hyperlink"/>
                 <w:noProof/>
               </w:rPr>
               <w:t>Footer.tsx</w:t>
@@ -3581,7 +3581,7 @@
         </w:p>
         <w:p>
           <w:pPr>
-            <w:pStyle w:val="Kazalovsebine2"/>
+            <w:pStyle w:val="TOC2"/>
             <w:tabs>
               <w:tab w:val="left" w:pos="960"/>
               <w:tab w:val="right" w:leader="dot" w:pos="9062"/>
@@ -3596,7 +3596,7 @@
           <w:hyperlink w:anchor="_Toc182266922" w:history="1">
             <w:r>
               <w:rPr>
-                <w:rStyle w:val="Hiperpovezava"/>
+                <w:rStyle w:val="Hyperlink"/>
                 <w:noProof/>
               </w:rPr>
               <w:t>3.4.</w:t>
@@ -3612,7 +3612,7 @@
             </w:r>
             <w:r>
               <w:rPr>
-                <w:rStyle w:val="Hiperpovezava"/>
+                <w:rStyle w:val="Hyperlink"/>
                 <w:noProof/>
               </w:rPr>
               <w:t>Ostalo</w:t>
@@ -3669,7 +3669,7 @@
         </w:p>
         <w:p>
           <w:pPr>
-            <w:pStyle w:val="Kazalovsebine3"/>
+            <w:pStyle w:val="TOC3"/>
             <w:tabs>
               <w:tab w:val="left" w:pos="1440"/>
               <w:tab w:val="right" w:leader="dot" w:pos="9062"/>
@@ -3684,7 +3684,7 @@
           <w:hyperlink w:anchor="_Toc182266923" w:history="1">
             <w:r>
               <w:rPr>
-                <w:rStyle w:val="Hiperpovezava"/>
+                <w:rStyle w:val="Hyperlink"/>
                 <w:noProof/>
               </w:rPr>
               <w:t>3.4.1.</w:t>
@@ -3700,7 +3700,7 @@
             </w:r>
             <w:r>
               <w:rPr>
-                <w:rStyle w:val="Hiperpovezava"/>
+                <w:rStyle w:val="Hyperlink"/>
                 <w:noProof/>
               </w:rPr>
               <w:t>ProtectedRoute.tsx</w:t>
@@ -3757,7 +3757,7 @@
         </w:p>
         <w:p>
           <w:pPr>
-            <w:pStyle w:val="Kazalovsebine3"/>
+            <w:pStyle w:val="TOC3"/>
             <w:tabs>
               <w:tab w:val="left" w:pos="1440"/>
               <w:tab w:val="right" w:leader="dot" w:pos="9062"/>
@@ -3772,7 +3772,7 @@
           <w:hyperlink w:anchor="_Toc182266924" w:history="1">
             <w:r>
               <w:rPr>
-                <w:rStyle w:val="Hiperpovezava"/>
+                <w:rStyle w:val="Hyperlink"/>
                 <w:noProof/>
               </w:rPr>
               <w:t>3.4.2.</w:t>
@@ -3788,7 +3788,7 @@
             </w:r>
             <w:r>
               <w:rPr>
-                <w:rStyle w:val="Hiperpovezava"/>
+                <w:rStyle w:val="Hyperlink"/>
                 <w:noProof/>
               </w:rPr>
               <w:t>Upravljanje Uporabniškega Stanja (UserContext.ts)</w:t>
@@ -3845,7 +3845,7 @@
         </w:p>
         <w:p>
           <w:pPr>
-            <w:pStyle w:val="Kazalovsebine2"/>
+            <w:pStyle w:val="TOC2"/>
             <w:tabs>
               <w:tab w:val="left" w:pos="960"/>
               <w:tab w:val="right" w:leader="dot" w:pos="9062"/>
@@ -3860,7 +3860,7 @@
           <w:hyperlink w:anchor="_Toc182266925" w:history="1">
             <w:r>
               <w:rPr>
-                <w:rStyle w:val="Hiperpovezava"/>
+                <w:rStyle w:val="Hyperlink"/>
                 <w:noProof/>
               </w:rPr>
               <w:t>3.5.</w:t>
@@ -3876,7 +3876,7 @@
             </w:r>
             <w:r>
               <w:rPr>
-                <w:rStyle w:val="Hiperpovezava"/>
+                <w:rStyle w:val="Hyperlink"/>
                 <w:noProof/>
               </w:rPr>
               <w:t>Uporabniška Izkušnja in varnost</w:t>
@@ -3952,7 +3952,7 @@
     </w:p>
     <w:p>
       <w:pPr>
-        <w:pStyle w:val="Naslov1"/>
+        <w:pStyle w:val="Heading1"/>
       </w:pPr>
       <w:bookmarkStart w:id="0" w:name="_Toc182266885"/>
       <w:r>
@@ -4038,7 +4038,7 @@
     </w:p>
     <w:p>
       <w:pPr>
-        <w:pStyle w:val="Naslov1"/>
+        <w:pStyle w:val="Heading1"/>
       </w:pPr>
       <w:bookmarkStart w:id="1" w:name="_Toc182266886"/>
       <w:r>
@@ -4085,7 +4085,7 @@
     </w:p>
     <w:p>
       <w:pPr>
-        <w:pStyle w:val="Odstavekseznama"/>
+        <w:pStyle w:val="ListParagraph"/>
         <w:numPr>
           <w:ilvl w:val="0"/>
           <w:numId w:val="3"/>
@@ -4102,7 +4102,7 @@
     </w:p>
     <w:p>
       <w:pPr>
-        <w:pStyle w:val="Odstavekseznama"/>
+        <w:pStyle w:val="ListParagraph"/>
         <w:numPr>
           <w:ilvl w:val="0"/>
           <w:numId w:val="3"/>
@@ -4124,7 +4124,7 @@
     </w:p>
     <w:p>
       <w:pPr>
-        <w:pStyle w:val="Odstavekseznama"/>
+        <w:pStyle w:val="ListParagraph"/>
         <w:numPr>
           <w:ilvl w:val="0"/>
           <w:numId w:val="3"/>
@@ -4149,7 +4149,7 @@
     </w:p>
     <w:p>
       <w:pPr>
-        <w:pStyle w:val="Odstavekseznama"/>
+        <w:pStyle w:val="ListParagraph"/>
         <w:numPr>
           <w:ilvl w:val="0"/>
           <w:numId w:val="3"/>
@@ -4166,7 +4166,7 @@
     </w:p>
     <w:p>
       <w:pPr>
-        <w:pStyle w:val="Naslov2"/>
+        <w:pStyle w:val="Heading2"/>
       </w:pPr>
       <w:bookmarkStart w:id="2" w:name="_Toc182266887"/>
       <w:r>
@@ -4176,7 +4176,7 @@
     </w:p>
     <w:p>
       <w:pPr>
-        <w:pStyle w:val="Naslov3"/>
+        <w:pStyle w:val="Heading3"/>
       </w:pPr>
       <w:bookmarkStart w:id="3" w:name="_Toc182266888"/>
       <w:r>
@@ -4199,7 +4199,7 @@
     </w:p>
     <w:p>
       <w:pPr>
-        <w:pStyle w:val="Naslov3"/>
+        <w:pStyle w:val="Heading3"/>
       </w:pPr>
       <w:bookmarkStart w:id="4" w:name="_Toc182266889"/>
       <w:r>
@@ -4209,7 +4209,7 @@
     </w:p>
     <w:p>
       <w:pPr>
-        <w:pStyle w:val="Odstavekseznama"/>
+        <w:pStyle w:val="ListParagraph"/>
         <w:numPr>
           <w:ilvl w:val="0"/>
           <w:numId w:val="4"/>
@@ -4229,7 +4229,7 @@
     </w:p>
     <w:tbl>
       <w:tblPr>
-        <w:tblStyle w:val="Tabelamrea"/>
+        <w:tblStyle w:val="TableGrid"/>
         <w:tblW w:w="0" w:type="auto"/>
         <w:tblLook w:val="04A0" w:firstRow="1" w:lastRow="0" w:firstColumn="1" w:lastColumn="0" w:noHBand="0" w:noVBand="1"/>
       </w:tblPr>
@@ -4245,7 +4245,7 @@
             <w:hyperlink r:id="rId7" w:history="1">
               <w:r>
                 <w:rPr>
-                  <w:rStyle w:val="Hiperpovezava"/>
+                  <w:rStyle w:val="Hyperlink"/>
                 </w:rPr>
                 <w:t>https://github.com/zakternik/YourVoice.git</w:t>
               </w:r>
@@ -4282,7 +4282,7 @@
     <w:p/>
     <w:p>
       <w:pPr>
-        <w:pStyle w:val="Odstavekseznama"/>
+        <w:pStyle w:val="ListParagraph"/>
         <w:numPr>
           <w:ilvl w:val="0"/>
           <w:numId w:val="4"/>
@@ -4302,7 +4302,7 @@
     </w:p>
     <w:p>
       <w:pPr>
-        <w:pStyle w:val="Odstavekseznama"/>
+        <w:pStyle w:val="ListParagraph"/>
         <w:numPr>
           <w:ilvl w:val="0"/>
           <w:numId w:val="4"/>
@@ -4314,7 +4314,7 @@
     </w:p>
     <w:tbl>
       <w:tblPr>
-        <w:tblStyle w:val="Tabelamrea"/>
+        <w:tblStyle w:val="TableGrid"/>
         <w:tblW w:w="0" w:type="auto"/>
         <w:tblLook w:val="04A0" w:firstRow="1" w:lastRow="0" w:firstColumn="1" w:lastColumn="0" w:noHBand="0" w:noVBand="1"/>
       </w:tblPr>
@@ -4342,7 +4342,7 @@
     <w:p/>
     <w:p>
       <w:pPr>
-        <w:pStyle w:val="Naslov3"/>
+        <w:pStyle w:val="Heading3"/>
       </w:pPr>
       <w:bookmarkStart w:id="5" w:name="_Toc182266890"/>
       <w:r>
@@ -4353,7 +4353,7 @@
     </w:p>
     <w:p>
       <w:pPr>
-        <w:pStyle w:val="Naslov4"/>
+        <w:pStyle w:val="Heading4"/>
       </w:pPr>
       <w:bookmarkStart w:id="6" w:name="_Toc182266891"/>
       <w:r>
@@ -4414,7 +4414,7 @@
     </w:p>
     <w:tbl>
       <w:tblPr>
-        <w:tblStyle w:val="Tabelamrea"/>
+        <w:tblStyle w:val="TableGrid"/>
         <w:tblW w:w="0" w:type="auto"/>
         <w:tblLook w:val="04A0" w:firstRow="1" w:lastRow="0" w:firstColumn="1" w:lastColumn="0" w:noHBand="0" w:noVBand="1"/>
       </w:tblPr>
@@ -4611,7 +4611,7 @@
     </w:p>
     <w:p>
       <w:pPr>
-        <w:pStyle w:val="Naslov4"/>
+        <w:pStyle w:val="Heading4"/>
       </w:pPr>
       <w:bookmarkStart w:id="7" w:name="_Toc182266892"/>
       <w:r>
@@ -4687,7 +4687,7 @@
     </w:p>
     <w:tbl>
       <w:tblPr>
-        <w:tblStyle w:val="Tabelamrea"/>
+        <w:tblStyle w:val="TableGrid"/>
         <w:tblW w:w="0" w:type="auto"/>
         <w:tblLook w:val="04A0" w:firstRow="1" w:lastRow="0" w:firstColumn="1" w:lastColumn="0" w:noHBand="0" w:noVBand="1"/>
       </w:tblPr>
@@ -4876,7 +4876,7 @@
     </w:p>
     <w:tbl>
       <w:tblPr>
-        <w:tblStyle w:val="Tabelamrea"/>
+        <w:tblStyle w:val="TableGrid"/>
         <w:tblW w:w="0" w:type="auto"/>
         <w:tblLook w:val="04A0" w:firstRow="1" w:lastRow="0" w:firstColumn="1" w:lastColumn="0" w:noHBand="0" w:noVBand="1"/>
       </w:tblPr>
@@ -4911,7 +4911,15 @@
             </w:r>
             <w:proofErr w:type="spellEnd"/>
             <w:r>
-              <w:t xml:space="preserve"> User"</w:t>
+              <w:t xml:space="preserve"> </w:t>
+            </w:r>
+            <w:proofErr w:type="spellStart"/>
+            <w:r>
+              <w:t>User</w:t>
+            </w:r>
+            <w:proofErr w:type="spellEnd"/>
+            <w:r>
+              <w:t>"</w:t>
             </w:r>
           </w:p>
           <w:p>
@@ -4931,7 +4939,7 @@
     <w:p/>
     <w:p>
       <w:pPr>
-        <w:pStyle w:val="Naslov4"/>
+        <w:pStyle w:val="Heading4"/>
       </w:pPr>
       <w:bookmarkStart w:id="8" w:name="_Toc182266893"/>
       <w:r>
@@ -4985,7 +4993,7 @@
     </w:p>
     <w:p>
       <w:pPr>
-        <w:pStyle w:val="Odstavekseznama"/>
+        <w:pStyle w:val="ListParagraph"/>
         <w:numPr>
           <w:ilvl w:val="0"/>
           <w:numId w:val="8"/>
@@ -5029,7 +5037,7 @@
     </w:p>
     <w:p>
       <w:pPr>
-        <w:pStyle w:val="Odstavekseznama"/>
+        <w:pStyle w:val="ListParagraph"/>
         <w:numPr>
           <w:ilvl w:val="0"/>
           <w:numId w:val="8"/>
@@ -5085,7 +5093,7 @@
     </w:p>
     <w:p>
       <w:pPr>
-        <w:pStyle w:val="Odstavekseznama"/>
+        <w:pStyle w:val="ListParagraph"/>
         <w:numPr>
           <w:ilvl w:val="0"/>
           <w:numId w:val="8"/>
@@ -5132,7 +5140,7 @@
     </w:p>
     <w:tbl>
       <w:tblPr>
-        <w:tblStyle w:val="Tabelamrea"/>
+        <w:tblStyle w:val="TableGrid"/>
         <w:tblW w:w="0" w:type="auto"/>
         <w:tblLook w:val="04A0" w:firstRow="1" w:lastRow="0" w:firstColumn="1" w:lastColumn="0" w:noHBand="0" w:noVBand="1"/>
       </w:tblPr>
@@ -5236,7 +5244,7 @@
     </w:p>
     <w:tbl>
       <w:tblPr>
-        <w:tblStyle w:val="Tabelamrea"/>
+        <w:tblStyle w:val="TableGrid"/>
         <w:tblW w:w="0" w:type="auto"/>
         <w:tblLook w:val="04A0" w:firstRow="1" w:lastRow="0" w:firstColumn="1" w:lastColumn="0" w:noHBand="0" w:noVBand="1"/>
       </w:tblPr>
@@ -5400,7 +5408,7 @@
     </w:p>
     <w:p>
       <w:pPr>
-        <w:pStyle w:val="Naslov4"/>
+        <w:pStyle w:val="Heading4"/>
       </w:pPr>
       <w:bookmarkStart w:id="9" w:name="_Toc182266894"/>
       <w:r>
@@ -5470,7 +5478,7 @@
     </w:p>
     <w:p>
       <w:pPr>
-        <w:pStyle w:val="Odstavekseznama"/>
+        <w:pStyle w:val="ListParagraph"/>
         <w:numPr>
           <w:ilvl w:val="0"/>
           <w:numId w:val="10"/>
@@ -5495,7 +5503,7 @@
     </w:p>
     <w:p>
       <w:pPr>
-        <w:pStyle w:val="Odstavekseznama"/>
+        <w:pStyle w:val="ListParagraph"/>
         <w:numPr>
           <w:ilvl w:val="0"/>
           <w:numId w:val="10"/>
@@ -5539,7 +5547,7 @@
     </w:p>
     <w:tbl>
       <w:tblPr>
-        <w:tblStyle w:val="Tabelamrea"/>
+        <w:tblStyle w:val="TableGrid"/>
         <w:tblW w:w="0" w:type="auto"/>
         <w:tblLook w:val="04A0" w:firstRow="1" w:lastRow="0" w:firstColumn="1" w:lastColumn="0" w:noHBand="0" w:noVBand="1"/>
       </w:tblPr>
@@ -5640,7 +5648,7 @@
     </w:p>
     <w:p>
       <w:pPr>
-        <w:pStyle w:val="Naslov4"/>
+        <w:pStyle w:val="Heading4"/>
       </w:pPr>
       <w:bookmarkStart w:id="10" w:name="_Toc182266895"/>
       <w:r>
@@ -5710,7 +5718,7 @@
     </w:p>
     <w:p>
       <w:pPr>
-        <w:pStyle w:val="Odstavekseznama"/>
+        <w:pStyle w:val="ListParagraph"/>
         <w:numPr>
           <w:ilvl w:val="0"/>
           <w:numId w:val="11"/>
@@ -5722,7 +5730,7 @@
           <w:b/>
           <w:bCs/>
         </w:rPr>
-        <w:t>password</w:t>
+        <w:t>username</w:t>
       </w:r>
       <w:proofErr w:type="spellEnd"/>
       <w:r>
@@ -5730,31 +5738,19 @@
           <w:b/>
           <w:bCs/>
         </w:rPr>
-        <w:t xml:space="preserve"> (opcijsko): </w:t>
-      </w:r>
-      <w:r>
-        <w:t xml:space="preserve">novo geslo (mora biti </w:t>
-      </w:r>
-      <w:proofErr w:type="spellStart"/>
-      <w:r>
-        <w:t>validirano</w:t>
-      </w:r>
-      <w:proofErr w:type="spellEnd"/>
-      <w:r>
-        <w:t>)</w:t>
-      </w:r>
-    </w:p>
-    <w:p>
-      <w:pPr>
-        <w:pStyle w:val="Odstavekseznama"/>
+        <w:t>(opcijsko):</w:t>
+      </w:r>
+      <w:r>
+        <w:t xml:space="preserve"> uporabniško ime uporabnika</w:t>
+      </w:r>
+    </w:p>
+    <w:p>
+      <w:pPr>
+        <w:pStyle w:val="ListParagraph"/>
         <w:numPr>
           <w:ilvl w:val="0"/>
           <w:numId w:val="11"/>
         </w:numPr>
-        <w:rPr>
-          <w:b/>
-          <w:bCs/>
-        </w:rPr>
       </w:pPr>
       <w:proofErr w:type="spellStart"/>
       <w:r>
@@ -5762,7 +5758,7 @@
           <w:b/>
           <w:bCs/>
         </w:rPr>
-        <w:t>bio</w:t>
+        <w:t>email</w:t>
       </w:r>
       <w:proofErr w:type="spellEnd"/>
       <w:r>
@@ -5770,19 +5766,59 @@
           <w:b/>
           <w:bCs/>
         </w:rPr>
-        <w:t xml:space="preserve"> (opcijsko): </w:t>
-      </w:r>
-      <w:r>
-        <w:t>opis uporabnika</w:t>
-      </w:r>
-    </w:p>
-    <w:p>
-      <w:pPr>
-        <w:pStyle w:val="Odstavekseznama"/>
+        <w:t>(opcijsko):</w:t>
+      </w:r>
+      <w:r>
+        <w:t xml:space="preserve"> </w:t>
+      </w:r>
+      <w:proofErr w:type="spellStart"/>
+      <w:r>
+        <w:t>email</w:t>
+      </w:r>
+      <w:proofErr w:type="spellEnd"/>
+      <w:r>
+        <w:t xml:space="preserve"> uporabnika</w:t>
+      </w:r>
+    </w:p>
+    <w:p>
+      <w:pPr>
+        <w:pStyle w:val="ListParagraph"/>
         <w:numPr>
           <w:ilvl w:val="0"/>
           <w:numId w:val="11"/>
         </w:numPr>
+        <w:rPr>
+          <w:b/>
+          <w:bCs/>
+        </w:rPr>
+      </w:pPr>
+      <w:proofErr w:type="spellStart"/>
+      <w:r>
+        <w:rPr>
+          <w:b/>
+          <w:bCs/>
+        </w:rPr>
+        <w:t>bio</w:t>
+      </w:r>
+      <w:proofErr w:type="spellEnd"/>
+      <w:r>
+        <w:rPr>
+          <w:b/>
+          <w:bCs/>
+        </w:rPr>
+        <w:t xml:space="preserve"> (opcijsko): </w:t>
+      </w:r>
+      <w:r>
+        <w:t>opis uporabnika</w:t>
+      </w:r>
+    </w:p>
+    <w:p>
+      <w:pPr>
+        <w:pStyle w:val="ListParagraph"/>
+        <w:numPr>
+          <w:ilvl w:val="0"/>
+          <w:numId w:val="11"/>
+        </w:numPr>
       </w:pPr>
       <w:proofErr w:type="spellStart"/>
       <w:r>
@@ -5826,7 +5862,7 @@
     </w:p>
     <w:tbl>
       <w:tblPr>
-        <w:tblStyle w:val="Tabelamrea"/>
+        <w:tblStyle w:val="TableGrid"/>
         <w:tblW w:w="0" w:type="auto"/>
         <w:tblLook w:val="04A0" w:firstRow="1" w:lastRow="0" w:firstColumn="1" w:lastColumn="0" w:noHBand="0" w:noVBand="1"/>
       </w:tblPr>
@@ -5853,7 +5889,15 @@
             </w:r>
             <w:proofErr w:type="spellEnd"/>
             <w:r>
-              <w:t xml:space="preserve">": "User </w:t>
+              <w:t>": "</w:t>
+            </w:r>
+            <w:proofErr w:type="spellStart"/>
+            <w:r>
+              <w:t>User</w:t>
+            </w:r>
+            <w:proofErr w:type="spellEnd"/>
+            <w:r>
+              <w:t xml:space="preserve"> </w:t>
             </w:r>
             <w:proofErr w:type="spellStart"/>
             <w:r>
@@ -5888,30 +5932,115 @@
     </w:tbl>
     <w:p>
       <w:pPr>
-        <w:rPr>
-          <w:b/>
-          <w:bCs/>
-        </w:rPr>
-      </w:pPr>
-    </w:p>
-    <w:p>
-      <w:pPr>
-        <w:rPr>
-          <w:b/>
-          <w:bCs/>
-        </w:rPr>
-      </w:pPr>
-      <w:r>
-        <w:rPr>
-          <w:b/>
-          <w:bCs/>
-        </w:rPr>
-        <w:t>Primer odziva ob napaki:</w:t>
+        <w:spacing w:line="278" w:lineRule="auto"/>
+      </w:pPr>
+      <w:r>
+        <w:br w:type="page"/>
+      </w:r>
+    </w:p>
+    <w:p>
+      <w:pPr>
+        <w:pStyle w:val="Heading4"/>
+      </w:pPr>
+      <w:bookmarkStart w:id="11" w:name="_Toc182266896"/>
+      <w:r>
+        <w:lastRenderedPageBreak/>
+        <w:t>Brisanje uporabnika</w:t>
+      </w:r>
+      <w:bookmarkEnd w:id="11"/>
+    </w:p>
+    <w:p>
+      <w:pPr>
+        <w:rPr>
+          <w:b/>
+          <w:bCs/>
+        </w:rPr>
+      </w:pPr>
+      <w:r>
+        <w:rPr>
+          <w:b/>
+          <w:bCs/>
+        </w:rPr>
+        <w:t>Pot: DELETE /</w:t>
+      </w:r>
+      <w:proofErr w:type="spellStart"/>
+      <w:r>
+        <w:rPr>
+          <w:b/>
+          <w:bCs/>
+        </w:rPr>
+        <w:t>user</w:t>
+      </w:r>
+      <w:proofErr w:type="spellEnd"/>
+      <w:r>
+        <w:rPr>
+          <w:b/>
+          <w:bCs/>
+        </w:rPr>
+        <w:t>/:id</w:t>
+      </w:r>
+    </w:p>
+    <w:p>
+      <w:r>
+        <w:t>Izbriše uporabnika iz podatkovne baze.</w:t>
+      </w:r>
+    </w:p>
+    <w:p>
+      <w:pPr>
+        <w:rPr>
+          <w:b/>
+          <w:bCs/>
+        </w:rPr>
+      </w:pPr>
+      <w:r>
+        <w:rPr>
+          <w:b/>
+          <w:bCs/>
+        </w:rPr>
+        <w:t>Parametri:</w:t>
+      </w:r>
+    </w:p>
+    <w:p>
+      <w:pPr>
+        <w:pStyle w:val="ListParagraph"/>
+        <w:numPr>
+          <w:ilvl w:val="0"/>
+          <w:numId w:val="12"/>
+        </w:numPr>
+        <w:rPr>
+          <w:b/>
+          <w:bCs/>
+        </w:rPr>
+      </w:pPr>
+      <w:r>
+        <w:rPr>
+          <w:b/>
+          <w:bCs/>
+        </w:rPr>
+        <w:t xml:space="preserve">id (obvezno): </w:t>
+      </w:r>
+      <w:r>
+        <w:t>ID uporabnika</w:t>
+      </w:r>
+    </w:p>
+    <w:p>
+      <w:pPr>
+        <w:rPr>
+          <w:b/>
+          <w:bCs/>
+        </w:rPr>
+      </w:pPr>
+      <w:r>
+        <w:rPr>
+          <w:b/>
+          <w:bCs/>
+        </w:rPr>
+        <w:t>Primer odziva ob uspehu:</w:t>
       </w:r>
     </w:p>
     <w:tbl>
       <w:tblPr>
-        <w:tblStyle w:val="Tabelamrea"/>
+        <w:tblStyle w:val="TableGrid"/>
         <w:tblW w:w="0" w:type="auto"/>
         <w:tblLook w:val="04A0" w:firstRow="1" w:lastRow="0" w:firstColumn="1" w:lastColumn="0" w:noHBand="0" w:noVBand="1"/>
       </w:tblPr>
@@ -5925,150 +6054,57 @@
           </w:tcPr>
           <w:p>
             <w:pPr>
-              <w:spacing w:line="278" w:lineRule="auto"/>
+              <w:rPr>
+                <w:b/>
+                <w:bCs/>
+              </w:rPr>
             </w:pPr>
             <w:r>
-              <w:t>{</w:t>
-            </w:r>
-          </w:p>
-          <w:p>
-            <w:pPr>
-              <w:spacing w:line="278" w:lineRule="auto"/>
-            </w:pPr>
-            <w:r>
-              <w:t xml:space="preserve">  "</w:t>
+              <w:rPr>
+                <w:b/>
+                <w:bCs/>
+              </w:rPr>
+              <w:t xml:space="preserve">// Ni vsebine, HTTP status koda: 204 No </w:t>
             </w:r>
             <w:proofErr w:type="spellStart"/>
             <w:r>
-              <w:t>message</w:t>
+              <w:rPr>
+                <w:b/>
+                <w:bCs/>
+              </w:rPr>
+              <w:t>Content</w:t>
             </w:r>
             <w:proofErr w:type="spellEnd"/>
-            <w:r>
-              <w:t>": "Geslo mora biti dolgo vsaj 8 znakov in vsebovati vsaj eno veliko črko in eno številko."</w:t>
-            </w:r>
-          </w:p>
-          <w:p>
-            <w:pPr>
-              <w:spacing w:line="278" w:lineRule="auto"/>
-            </w:pPr>
-            <w:r>
-              <w:t>}</w:t>
-            </w:r>
           </w:p>
         </w:tc>
       </w:tr>
     </w:tbl>
     <w:p>
       <w:pPr>
-        <w:spacing w:line="278" w:lineRule="auto"/>
-      </w:pPr>
-      <w:r>
-        <w:br w:type="page"/>
-      </w:r>
-    </w:p>
-    <w:p>
-      <w:pPr>
-        <w:pStyle w:val="Naslov4"/>
-      </w:pPr>
-      <w:bookmarkStart w:id="11" w:name="_Toc182266896"/>
-      <w:r>
-        <w:lastRenderedPageBreak/>
-        <w:t>Brisanje uporabnika</w:t>
-      </w:r>
-      <w:bookmarkEnd w:id="11"/>
-    </w:p>
-    <w:p>
-      <w:pPr>
-        <w:rPr>
-          <w:b/>
-          <w:bCs/>
-        </w:rPr>
-      </w:pPr>
-      <w:r>
-        <w:rPr>
-          <w:b/>
-          <w:bCs/>
-        </w:rPr>
-        <w:t>Pot: DELETE /</w:t>
-      </w:r>
-      <w:proofErr w:type="spellStart"/>
-      <w:r>
-        <w:rPr>
-          <w:b/>
-          <w:bCs/>
-        </w:rPr>
-        <w:t>user</w:t>
-      </w:r>
-      <w:proofErr w:type="spellEnd"/>
-      <w:r>
-        <w:rPr>
-          <w:b/>
-          <w:bCs/>
-        </w:rPr>
-        <w:t>/:id</w:t>
-      </w:r>
-    </w:p>
-    <w:p>
-      <w:r>
-        <w:t>Izbriše uporabnika iz podatkovne baze.</w:t>
-      </w:r>
-    </w:p>
-    <w:p>
-      <w:pPr>
-        <w:rPr>
-          <w:b/>
-          <w:bCs/>
-        </w:rPr>
-      </w:pPr>
-      <w:r>
-        <w:rPr>
-          <w:b/>
-          <w:bCs/>
-        </w:rPr>
-        <w:t>Parametri:</w:t>
-      </w:r>
-    </w:p>
-    <w:p>
-      <w:pPr>
-        <w:pStyle w:val="Odstavekseznama"/>
-        <w:numPr>
-          <w:ilvl w:val="0"/>
-          <w:numId w:val="12"/>
-        </w:numPr>
-        <w:rPr>
-          <w:b/>
-          <w:bCs/>
-        </w:rPr>
-      </w:pPr>
-      <w:r>
-        <w:rPr>
-          <w:b/>
-          <w:bCs/>
-        </w:rPr>
-        <w:t xml:space="preserve">id (obvezno): </w:t>
-      </w:r>
-      <w:r>
-        <w:t>ID uporabnika</w:t>
-      </w:r>
-    </w:p>
-    <w:p>
-      <w:pPr>
-        <w:rPr>
-          <w:b/>
-          <w:bCs/>
-        </w:rPr>
-      </w:pPr>
-      <w:r>
-        <w:rPr>
-          <w:b/>
-          <w:bCs/>
-        </w:rPr>
-        <w:t>Primer odziva ob uspehu:</w:t>
+        <w:rPr>
+          <w:b/>
+          <w:bCs/>
+        </w:rPr>
+      </w:pPr>
+    </w:p>
+    <w:p>
+      <w:pPr>
+        <w:rPr>
+          <w:b/>
+          <w:bCs/>
+        </w:rPr>
+      </w:pPr>
+      <w:r>
+        <w:rPr>
+          <w:b/>
+          <w:bCs/>
+        </w:rPr>
+        <w:t>Primer odziva ob napaki:</w:t>
       </w:r>
     </w:p>
     <w:tbl>
       <w:tblPr>
-        <w:tblStyle w:val="Tabelamrea"/>
+        <w:tblStyle w:val="TableGrid"/>
         <w:tblW w:w="0" w:type="auto"/>
         <w:tblLook w:val="04A0" w:firstRow="1" w:lastRow="0" w:firstColumn="1" w:lastColumn="0" w:noHBand="0" w:noVBand="1"/>
       </w:tblPr>
@@ -6081,6 +6117,40 @@
             <w:tcW w:w="9062" w:type="dxa"/>
           </w:tcPr>
           <w:p>
+            <w:r>
+              <w:t>{</w:t>
+            </w:r>
+          </w:p>
+          <w:p>
+            <w:r>
+              <w:t xml:space="preserve">  "</w:t>
+            </w:r>
+            <w:proofErr w:type="spellStart"/>
+            <w:r>
+              <w:t>message</w:t>
+            </w:r>
+            <w:proofErr w:type="spellEnd"/>
+            <w:r>
+              <w:t xml:space="preserve">": "No </w:t>
+            </w:r>
+            <w:proofErr w:type="spellStart"/>
+            <w:r>
+              <w:t>such</w:t>
+            </w:r>
+            <w:proofErr w:type="spellEnd"/>
+            <w:r>
+              <w:t xml:space="preserve"> </w:t>
+            </w:r>
+            <w:proofErr w:type="spellStart"/>
+            <w:r>
+              <w:t>User</w:t>
+            </w:r>
+            <w:proofErr w:type="spellEnd"/>
+            <w:r>
+              <w:t>"</w:t>
+            </w:r>
+          </w:p>
+          <w:p>
             <w:pPr>
               <w:rPr>
                 <w:b/>
@@ -6088,21 +6158,8 @@
               </w:rPr>
             </w:pPr>
             <w:r>
-              <w:rPr>
-                <w:b/>
-                <w:bCs/>
-              </w:rPr>
-              <w:t xml:space="preserve">// Ni vsebine, HTTP status koda: 204 No </w:t>
-            </w:r>
-            <w:proofErr w:type="spellStart"/>
-            <w:r>
-              <w:rPr>
-                <w:b/>
-                <w:bCs/>
-              </w:rPr>
-              <w:t>Content</w:t>
-            </w:r>
-            <w:proofErr w:type="spellEnd"/>
+              <w:t>}</w:t>
+            </w:r>
           </w:p>
         </w:tc>
       </w:tr>
@@ -6117,172 +6174,95 @@
     </w:p>
     <w:p>
       <w:pPr>
-        <w:rPr>
-          <w:b/>
-          <w:bCs/>
-        </w:rPr>
-      </w:pPr>
-      <w:r>
-        <w:rPr>
-          <w:b/>
-          <w:bCs/>
-        </w:rPr>
-        <w:t>Primer odziva ob napaki:</w:t>
+        <w:pStyle w:val="Heading2"/>
+      </w:pPr>
+      <w:bookmarkStart w:id="12" w:name="_Toc182266897"/>
+      <w:r>
+        <w:t>Post</w:t>
+      </w:r>
+      <w:r>
+        <w:t xml:space="preserve"> API</w:t>
+      </w:r>
+      <w:bookmarkEnd w:id="12"/>
+    </w:p>
+    <w:p>
+      <w:r>
+        <w:t>API omogoča upravljanje objav in komentarjev v vaši aplikaciji, z vključitvijo osnovnih operacij (ustvarjanje, posodabljanje, brisanje) za objave in komentarje.</w:t>
+      </w:r>
+    </w:p>
+    <w:p/>
+    <w:p>
+      <w:pPr>
+        <w:pStyle w:val="Heading3"/>
+      </w:pPr>
+      <w:bookmarkStart w:id="13" w:name="_Toc182266898"/>
+      <w:r>
+        <w:t>Upravljanje objav</w:t>
+      </w:r>
+      <w:bookmarkEnd w:id="13"/>
+    </w:p>
+    <w:p>
+      <w:pPr>
+        <w:pStyle w:val="Heading4"/>
+      </w:pPr>
+      <w:bookmarkStart w:id="14" w:name="_Toc182266899"/>
+      <w:r>
+        <w:t>Pridobitev seznama objav</w:t>
+      </w:r>
+      <w:bookmarkEnd w:id="14"/>
+    </w:p>
+    <w:p>
+      <w:pPr>
+        <w:rPr>
+          <w:b/>
+          <w:bCs/>
+        </w:rPr>
+      </w:pPr>
+      <w:r>
+        <w:rPr>
+          <w:b/>
+          <w:bCs/>
+        </w:rPr>
+        <w:t xml:space="preserve">Pot: </w:t>
+      </w:r>
+      <w:r>
+        <w:rPr>
+          <w:b/>
+          <w:bCs/>
+        </w:rPr>
+        <w:t>GET /</w:t>
+      </w:r>
+      <w:r>
+        <w:rPr>
+          <w:b/>
+          <w:bCs/>
+        </w:rPr>
+        <w:t>post</w:t>
+      </w:r>
+    </w:p>
+    <w:p>
+      <w:r>
+        <w:t>Pridobi seznam vseh objav.</w:t>
+      </w:r>
+    </w:p>
+    <w:p>
+      <w:pPr>
+        <w:rPr>
+          <w:b/>
+          <w:bCs/>
+        </w:rPr>
+      </w:pPr>
+      <w:r>
+        <w:rPr>
+          <w:b/>
+          <w:bCs/>
+        </w:rPr>
+        <w:t>Primer odziva:</w:t>
       </w:r>
     </w:p>
     <w:tbl>
       <w:tblPr>
-        <w:tblStyle w:val="Tabelamrea"/>
-        <w:tblW w:w="0" w:type="auto"/>
-        <w:tblLook w:val="04A0" w:firstRow="1" w:lastRow="0" w:firstColumn="1" w:lastColumn="0" w:noHBand="0" w:noVBand="1"/>
-      </w:tblPr>
-      <w:tblGrid>
-        <w:gridCol w:w="9062"/>
-      </w:tblGrid>
-      <w:tr>
-        <w:tc>
-          <w:tcPr>
-            <w:tcW w:w="9062" w:type="dxa"/>
-          </w:tcPr>
-          <w:p>
-            <w:r>
-              <w:t>{</w:t>
-            </w:r>
-          </w:p>
-          <w:p>
-            <w:r>
-              <w:t xml:space="preserve">  "</w:t>
-            </w:r>
-            <w:proofErr w:type="spellStart"/>
-            <w:r>
-              <w:t>message</w:t>
-            </w:r>
-            <w:proofErr w:type="spellEnd"/>
-            <w:r>
-              <w:t xml:space="preserve">": "No </w:t>
-            </w:r>
-            <w:proofErr w:type="spellStart"/>
-            <w:r>
-              <w:t>such</w:t>
-            </w:r>
-            <w:proofErr w:type="spellEnd"/>
-            <w:r>
-              <w:t xml:space="preserve"> User"</w:t>
-            </w:r>
-          </w:p>
-          <w:p>
-            <w:pPr>
-              <w:rPr>
-                <w:b/>
-                <w:bCs/>
-              </w:rPr>
-            </w:pPr>
-            <w:r>
-              <w:t>}</w:t>
-            </w:r>
-          </w:p>
-        </w:tc>
-      </w:tr>
-    </w:tbl>
-    <w:p>
-      <w:pPr>
-        <w:rPr>
-          <w:b/>
-          <w:bCs/>
-        </w:rPr>
-      </w:pPr>
-    </w:p>
-    <w:p>
-      <w:pPr>
-        <w:pStyle w:val="Naslov2"/>
-      </w:pPr>
-      <w:bookmarkStart w:id="12" w:name="_Toc182266897"/>
-      <w:r>
-        <w:t>Post</w:t>
-      </w:r>
-      <w:r>
-        <w:t xml:space="preserve"> API</w:t>
-      </w:r>
-      <w:bookmarkEnd w:id="12"/>
-    </w:p>
-    <w:p>
-      <w:r>
-        <w:t>API omogoča upravljanje objav in komentarjev v vaši aplikaciji, z vključitvijo osnovnih operacij (ustvarjanje, posodabljanje, brisanje) za objave in komentarje.</w:t>
-      </w:r>
-    </w:p>
-    <w:p/>
-    <w:p>
-      <w:pPr>
-        <w:pStyle w:val="Naslov3"/>
-      </w:pPr>
-      <w:bookmarkStart w:id="13" w:name="_Toc182266898"/>
-      <w:r>
-        <w:t>Upravljanje objav</w:t>
-      </w:r>
-      <w:bookmarkEnd w:id="13"/>
-    </w:p>
-    <w:p>
-      <w:pPr>
-        <w:pStyle w:val="Naslov4"/>
-      </w:pPr>
-      <w:bookmarkStart w:id="14" w:name="_Toc182266899"/>
-      <w:r>
-        <w:t>Pridobitev seznama objav</w:t>
-      </w:r>
-      <w:bookmarkEnd w:id="14"/>
-    </w:p>
-    <w:p>
-      <w:pPr>
-        <w:rPr>
-          <w:b/>
-          <w:bCs/>
-        </w:rPr>
-      </w:pPr>
-      <w:r>
-        <w:rPr>
-          <w:b/>
-          <w:bCs/>
-        </w:rPr>
-        <w:t xml:space="preserve">Pot: </w:t>
-      </w:r>
-      <w:r>
-        <w:rPr>
-          <w:b/>
-          <w:bCs/>
-        </w:rPr>
-        <w:t>GET /</w:t>
-      </w:r>
-      <w:r>
-        <w:rPr>
-          <w:b/>
-          <w:bCs/>
-        </w:rPr>
-        <w:t>post</w:t>
-      </w:r>
-    </w:p>
-    <w:p>
-      <w:r>
-        <w:t>Pridobi seznam vseh objav.</w:t>
-      </w:r>
-    </w:p>
-    <w:p>
-      <w:pPr>
-        <w:rPr>
-          <w:b/>
-          <w:bCs/>
-        </w:rPr>
-      </w:pPr>
-      <w:r>
-        <w:rPr>
-          <w:b/>
-          <w:bCs/>
-        </w:rPr>
-        <w:t>Primer odziva:</w:t>
-      </w:r>
-    </w:p>
-    <w:tbl>
-      <w:tblPr>
-        <w:tblStyle w:val="Tabelamrea"/>
+        <w:tblStyle w:val="TableGrid"/>
         <w:tblW w:w="0" w:type="auto"/>
         <w:tblLook w:val="04A0" w:firstRow="1" w:lastRow="0" w:firstColumn="1" w:lastColumn="0" w:noHBand="0" w:noVBand="1"/>
       </w:tblPr>
@@ -6459,13 +6439,14 @@
               <w:spacing w:line="276" w:lineRule="auto"/>
             </w:pPr>
             <w:r>
-              <w:t xml:space="preserve">    "</w:t>
-            </w:r>
-            <w:proofErr w:type="spellStart"/>
-            <w:r>
-              <w:t>userId</w:t>
-            </w:r>
-            <w:proofErr w:type="spellEnd"/>
+              <w:t xml:space="preserve">   </w:t>
+            </w:r>
+            <w:r>
+              <w:t>"</w:t>
+            </w:r>
+            <w:r>
+              <w:t>image</w:t>
+            </w:r>
             <w:r>
               <w:t>":</w:t>
             </w:r>
@@ -6475,13 +6456,23 @@
             <w:r>
               <w:t>"</w:t>
             </w:r>
-            <w:proofErr w:type="spellStart"/>
-            <w:r>
-              <w:t>userId</w:t>
-            </w:r>
-            <w:proofErr w:type="spellEnd"/>
-            <w:r>
-              <w:t>",</w:t>
+            <w:r>
+              <w:t xml:space="preserve"> </w:t>
+            </w:r>
+            <w:r>
+              <w:t>…</w:t>
+            </w:r>
+            <w:r>
+              <w:t>nHYIjaipRIzPnhOO0oHBI1BEPZvIAvfZlei+yPhuQFLj/YDN3B+LUUrzIXHyw7PlbepO1kwxffdrPMUPeGZus38AtAZTE7revuEkyBpb/bR3zihmz36LgGO0bwSq/HN/uqa/HEg3P1Wnv6QW/Llg7ZVT7W1jYTTTSB1FDNLzszPjWSGG8kwOwLLEZol2AKCKAc4jM2Eb2Mr04gU/6+DFI3k4FcIuh9jnZ9Q/DXEDpb647D5AOY4ufu9J3gQWcuMxWYGpT+KNT4A99jW51mRYMtFsBbo+oTQmvs3+cXCg1L8wnGjnvvMI4DSOK3+SbqRc0o8BZD2EgcOBmnlPh15dv8EPgmHTnoqUjYg</w:t>
+            </w:r>
+            <w:r>
+              <w:t>…</w:t>
+            </w:r>
+            <w:r>
+              <w:t>"</w:t>
+            </w:r>
+            <w:r>
+              <w:t>,</w:t>
             </w:r>
           </w:p>
           <w:p>
@@ -6491,19 +6482,27 @@
             <w:r>
               <w:t xml:space="preserve">    "</w:t>
             </w:r>
+            <w:proofErr w:type="spellStart"/>
+            <w:r>
+              <w:t>userId</w:t>
+            </w:r>
+            <w:proofErr w:type="spellEnd"/>
+            <w:r>
+              <w:t>":</w:t>
+            </w:r>
             <w:r>
               <w:t xml:space="preserve"> </w:t>
             </w:r>
+            <w:r>
+              <w:t>"</w:t>
+            </w:r>
             <w:proofErr w:type="spellStart"/>
             <w:r>
-              <w:t>updated</w:t>
-            </w:r>
-            <w:r>
-              <w:t>At</w:t>
+              <w:t>userId</w:t>
             </w:r>
             <w:proofErr w:type="spellEnd"/>
             <w:r>
-              <w:t>": "2024-01-01T12:00:00Z"</w:t>
+              <w:t>",</w:t>
             </w:r>
           </w:p>
           <w:p>
@@ -6511,15 +6510,22 @@
               <w:spacing w:line="276" w:lineRule="auto"/>
             </w:pPr>
             <w:r>
-              <w:t xml:space="preserve">    "</w:t>
-            </w:r>
-            <w:proofErr w:type="spellStart"/>
-            <w:r>
-              <w:t>createdAt</w:t>
-            </w:r>
-            <w:proofErr w:type="spellEnd"/>
-            <w:r>
-              <w:t>": "2024-01-01T12:00:00Z"</w:t>
+              <w:t xml:space="preserve">    </w:t>
+            </w:r>
+            <w:r>
+              <w:t>"</w:t>
+            </w:r>
+            <w:r>
+              <w:t>ratio</w:t>
+            </w:r>
+            <w:r>
+              <w:t>":</w:t>
+            </w:r>
+            <w:r>
+              <w:t>2</w:t>
+            </w:r>
+            <w:r>
+              <w:t>,</w:t>
             </w:r>
           </w:p>
           <w:p>
@@ -6527,6 +6533,71 @@
               <w:spacing w:line="276" w:lineRule="auto"/>
             </w:pPr>
             <w:r>
+              <w:t xml:space="preserve">    </w:t>
+            </w:r>
+            <w:r>
+              <w:t>"</w:t>
+            </w:r>
+            <w:proofErr w:type="spellStart"/>
+            <w:r>
+              <w:t>archived</w:t>
+            </w:r>
+            <w:proofErr w:type="spellEnd"/>
+            <w:r>
+              <w:t>":</w:t>
+            </w:r>
+            <w:proofErr w:type="spellStart"/>
+            <w:r>
+              <w:t>false</w:t>
+            </w:r>
+            <w:proofErr w:type="spellEnd"/>
+            <w:r>
+              <w:t>,</w:t>
+            </w:r>
+          </w:p>
+          <w:p>
+            <w:pPr>
+              <w:spacing w:line="276" w:lineRule="auto"/>
+            </w:pPr>
+            <w:r>
+              <w:t xml:space="preserve">    "</w:t>
+            </w:r>
+            <w:r>
+              <w:t xml:space="preserve"> </w:t>
+            </w:r>
+            <w:proofErr w:type="spellStart"/>
+            <w:r>
+              <w:t>updated</w:t>
+            </w:r>
+            <w:r>
+              <w:t>At</w:t>
+            </w:r>
+            <w:proofErr w:type="spellEnd"/>
+            <w:r>
+              <w:t>": "2024-01-01T12:00:00Z"</w:t>
+            </w:r>
+          </w:p>
+          <w:p>
+            <w:pPr>
+              <w:spacing w:line="276" w:lineRule="auto"/>
+            </w:pPr>
+            <w:r>
+              <w:t xml:space="preserve">    "</w:t>
+            </w:r>
+            <w:proofErr w:type="spellStart"/>
+            <w:r>
+              <w:t>createdAt</w:t>
+            </w:r>
+            <w:proofErr w:type="spellEnd"/>
+            <w:r>
+              <w:t>": "2024-01-01T12:00:00Z"</w:t>
+            </w:r>
+          </w:p>
+          <w:p>
+            <w:pPr>
+              <w:spacing w:line="276" w:lineRule="auto"/>
+            </w:pPr>
+            <w:r>
               <w:t xml:space="preserve">  }</w:t>
             </w:r>
           </w:p>
@@ -6548,7 +6619,7 @@
     <w:p/>
     <w:p>
       <w:pPr>
-        <w:pStyle w:val="Naslov4"/>
+        <w:pStyle w:val="Heading4"/>
       </w:pPr>
       <w:bookmarkStart w:id="15" w:name="_Toc182266900"/>
       <w:r>
@@ -6607,7 +6678,7 @@
     </w:p>
     <w:tbl>
       <w:tblPr>
-        <w:tblStyle w:val="Tabelamrea"/>
+        <w:tblStyle w:val="TableGrid"/>
         <w:tblW w:w="0" w:type="auto"/>
         <w:tblLook w:val="04A0" w:firstRow="1" w:lastRow="0" w:firstColumn="1" w:lastColumn="0" w:noHBand="0" w:noVBand="1"/>
       </w:tblPr>
@@ -6783,13 +6854,14 @@
               <w:spacing w:line="276" w:lineRule="auto"/>
             </w:pPr>
             <w:r>
-              <w:t xml:space="preserve">    "</w:t>
-            </w:r>
-            <w:proofErr w:type="spellStart"/>
-            <w:r>
-              <w:t>userId</w:t>
-            </w:r>
-            <w:proofErr w:type="spellEnd"/>
+              <w:t xml:space="preserve">   </w:t>
+            </w:r>
+            <w:r>
+              <w:t>"</w:t>
+            </w:r>
+            <w:r>
+              <w:t>image</w:t>
+            </w:r>
             <w:r>
               <w:t>":</w:t>
             </w:r>
@@ -6799,13 +6871,24 @@
             <w:r>
               <w:t>"</w:t>
             </w:r>
-            <w:proofErr w:type="spellStart"/>
-            <w:r>
-              <w:t>userId</w:t>
-            </w:r>
-            <w:proofErr w:type="spellEnd"/>
-            <w:r>
-              <w:t>",</w:t>
+            <w:r>
+              <w:t xml:space="preserve"> …</w:t>
+            </w:r>
+            <w:r>
+              <w:t>nHYIjaipRIzPnhOO0oHBI1BEPZvIAvfZlei+yPhuQFLj/YDN3B+LUUrzIXHyw7PlbepO1kwxffdrPMUPeGZus38AtAZTE7revuEkyBpb/bR3zihmz36LgGO0bwSq/HN/uqa/HEg3P1</w:t>
+            </w:r>
+            <w:r>
+              <w:lastRenderedPageBreak/>
+              <w:t>Wnv6QW/Llg7ZVT7W1jYTTTSB1FDNLzszPjWSGG8kwOwLLEZol2AKCKAc4jM2Eb2Mr04gU/6+DFI3k4FcIuh9jnZ9Q/DXEDpb647D5AOY4ufu9J3gQWcuMxWYGpT+KNT4A99jW51mRYMtFsBbo+oTQmvs3+cXCg1L8wnGjnvvMI4DSOK3+SbqRc0o8BZD2EgcOBmnlPh15dv8EPgmHTnoqUjYg</w:t>
+            </w:r>
+            <w:r>
+              <w:t>…</w:t>
+            </w:r>
+            <w:r>
+              <w:t>"</w:t>
+            </w:r>
+            <w:r>
+              <w:t>,</w:t>
             </w:r>
           </w:p>
           <w:p>
@@ -6813,18 +6896,29 @@
               <w:spacing w:line="276" w:lineRule="auto"/>
             </w:pPr>
             <w:r>
-              <w:t xml:space="preserve">    " </w:t>
+              <w:t xml:space="preserve">    "</w:t>
             </w:r>
             <w:proofErr w:type="spellStart"/>
             <w:r>
-              <w:t>updated</w:t>
-            </w:r>
-            <w:r>
-              <w:t>At</w:t>
+              <w:t>userId</w:t>
             </w:r>
             <w:proofErr w:type="spellEnd"/>
             <w:r>
-              <w:t>": "2024-01-01T12:00:00Z"</w:t>
+              <w:t>":</w:t>
+            </w:r>
+            <w:r>
+              <w:t xml:space="preserve"> </w:t>
+            </w:r>
+            <w:r>
+              <w:t>"</w:t>
+            </w:r>
+            <w:proofErr w:type="spellStart"/>
+            <w:r>
+              <w:t>userId</w:t>
+            </w:r>
+            <w:proofErr w:type="spellEnd"/>
+            <w:r>
+              <w:t>",</w:t>
             </w:r>
           </w:p>
           <w:p>
@@ -6832,15 +6926,22 @@
               <w:spacing w:line="276" w:lineRule="auto"/>
             </w:pPr>
             <w:r>
-              <w:t xml:space="preserve">    "</w:t>
-            </w:r>
-            <w:proofErr w:type="spellStart"/>
-            <w:r>
-              <w:t>createdAt</w:t>
-            </w:r>
-            <w:proofErr w:type="spellEnd"/>
-            <w:r>
-              <w:t>": "2024-01-01T12:00:00Z"</w:t>
+              <w:t xml:space="preserve">    </w:t>
+            </w:r>
+            <w:r>
+              <w:t>"</w:t>
+            </w:r>
+            <w:r>
+              <w:t>ratio</w:t>
+            </w:r>
+            <w:r>
+              <w:t>":</w:t>
+            </w:r>
+            <w:r>
+              <w:t>2</w:t>
+            </w:r>
+            <w:r>
+              <w:t>,</w:t>
             </w:r>
           </w:p>
           <w:p>
@@ -6848,6 +6949,68 @@
               <w:spacing w:line="276" w:lineRule="auto"/>
             </w:pPr>
             <w:r>
+              <w:t xml:space="preserve">    </w:t>
+            </w:r>
+            <w:r>
+              <w:t>"</w:t>
+            </w:r>
+            <w:proofErr w:type="spellStart"/>
+            <w:r>
+              <w:t>archived</w:t>
+            </w:r>
+            <w:proofErr w:type="spellEnd"/>
+            <w:r>
+              <w:t>":</w:t>
+            </w:r>
+            <w:proofErr w:type="spellStart"/>
+            <w:r>
+              <w:t>false</w:t>
+            </w:r>
+            <w:proofErr w:type="spellEnd"/>
+            <w:r>
+              <w:t>,</w:t>
+            </w:r>
+          </w:p>
+          <w:p>
+            <w:pPr>
+              <w:spacing w:line="276" w:lineRule="auto"/>
+            </w:pPr>
+            <w:r>
+              <w:t xml:space="preserve">    " </w:t>
+            </w:r>
+            <w:proofErr w:type="spellStart"/>
+            <w:r>
+              <w:t>updated</w:t>
+            </w:r>
+            <w:r>
+              <w:t>At</w:t>
+            </w:r>
+            <w:proofErr w:type="spellEnd"/>
+            <w:r>
+              <w:t>": "2024-01-01T12:00:00Z"</w:t>
+            </w:r>
+          </w:p>
+          <w:p>
+            <w:pPr>
+              <w:spacing w:line="276" w:lineRule="auto"/>
+            </w:pPr>
+            <w:r>
+              <w:t xml:space="preserve">    "</w:t>
+            </w:r>
+            <w:proofErr w:type="spellStart"/>
+            <w:r>
+              <w:t>createdAt</w:t>
+            </w:r>
+            <w:proofErr w:type="spellEnd"/>
+            <w:r>
+              <w:t>": "2024-01-01T12:00:00Z"</w:t>
+            </w:r>
+          </w:p>
+          <w:p>
+            <w:pPr>
+              <w:spacing w:line="276" w:lineRule="auto"/>
+            </w:pPr>
+            <w:r>
               <w:t xml:space="preserve">  }</w:t>
             </w:r>
           </w:p>
@@ -6884,7 +7047,7 @@
     </w:p>
     <w:tbl>
       <w:tblPr>
-        <w:tblStyle w:val="Tabelamrea"/>
+        <w:tblStyle w:val="TableGrid"/>
         <w:tblW w:w="0" w:type="auto"/>
         <w:tblLook w:val="04A0" w:firstRow="1" w:lastRow="0" w:firstColumn="1" w:lastColumn="0" w:noHBand="0" w:noVBand="1"/>
       </w:tblPr>
@@ -6936,7 +7099,6 @@
               </w:rPr>
             </w:pPr>
             <w:r>
-              <w:lastRenderedPageBreak/>
               <w:t>}</w:t>
             </w:r>
           </w:p>
@@ -6946,7 +7108,7 @@
     <w:p/>
     <w:p>
       <w:pPr>
-        <w:pStyle w:val="Naslov4"/>
+        <w:pStyle w:val="Heading4"/>
       </w:pPr>
       <w:bookmarkStart w:id="16" w:name="_Toc182266901"/>
       <w:r>
@@ -7053,7 +7215,7 @@
     </w:p>
     <w:tbl>
       <w:tblPr>
-        <w:tblStyle w:val="Tabelamrea"/>
+        <w:tblStyle w:val="TableGrid"/>
         <w:tblW w:w="0" w:type="auto"/>
         <w:tblLook w:val="04A0" w:firstRow="1" w:lastRow="0" w:firstColumn="1" w:lastColumn="0" w:noHBand="0" w:noVBand="1"/>
       </w:tblPr>
@@ -7216,7 +7378,7 @@
     </w:p>
     <w:tbl>
       <w:tblPr>
-        <w:tblStyle w:val="Tabelamrea"/>
+        <w:tblStyle w:val="TableGrid"/>
         <w:tblW w:w="0" w:type="auto"/>
         <w:tblLook w:val="04A0" w:firstRow="1" w:lastRow="0" w:firstColumn="1" w:lastColumn="0" w:noHBand="0" w:noVBand="1"/>
       </w:tblPr>
@@ -7230,6 +7392,7 @@
           </w:tcPr>
           <w:p>
             <w:r>
+              <w:lastRenderedPageBreak/>
               <w:t>{</w:t>
             </w:r>
           </w:p>
@@ -7290,7 +7453,7 @@
     <w:p/>
     <w:p>
       <w:pPr>
-        <w:pStyle w:val="Naslov4"/>
+        <w:pStyle w:val="Heading4"/>
       </w:pPr>
       <w:bookmarkStart w:id="17" w:name="_Toc182266902"/>
       <w:r>
@@ -7400,7 +7563,7 @@
     </w:p>
     <w:tbl>
       <w:tblPr>
-        <w:tblStyle w:val="Tabelamrea"/>
+        <w:tblStyle w:val="TableGrid"/>
         <w:tblW w:w="0" w:type="auto"/>
         <w:tblLook w:val="04A0" w:firstRow="1" w:lastRow="0" w:firstColumn="1" w:lastColumn="0" w:noHBand="0" w:noVBand="1"/>
       </w:tblPr>
@@ -7475,7 +7638,6 @@
               <w:spacing w:line="276" w:lineRule="auto"/>
             </w:pPr>
             <w:r>
-              <w:lastRenderedPageBreak/>
               <w:t xml:space="preserve">    "</w:t>
             </w:r>
             <w:proofErr w:type="spellStart"/>
@@ -7564,7 +7726,7 @@
     </w:p>
     <w:tbl>
       <w:tblPr>
-        <w:tblStyle w:val="Tabelamrea"/>
+        <w:tblStyle w:val="TableGrid"/>
         <w:tblW w:w="0" w:type="auto"/>
         <w:tblLook w:val="04A0" w:firstRow="1" w:lastRow="0" w:firstColumn="1" w:lastColumn="0" w:noHBand="0" w:noVBand="1"/>
       </w:tblPr>
@@ -7638,7 +7800,7 @@
     <w:p/>
     <w:p>
       <w:pPr>
-        <w:pStyle w:val="Naslov4"/>
+        <w:pStyle w:val="Heading4"/>
       </w:pPr>
       <w:bookmarkStart w:id="18" w:name="_Toc182266903"/>
       <w:r>
@@ -7709,7 +7871,7 @@
     </w:p>
     <w:tbl>
       <w:tblPr>
-        <w:tblStyle w:val="Tabelamrea"/>
+        <w:tblStyle w:val="TableGrid"/>
         <w:tblW w:w="0" w:type="auto"/>
         <w:tblLook w:val="04A0" w:firstRow="1" w:lastRow="0" w:firstColumn="1" w:lastColumn="0" w:noHBand="0" w:noVBand="1"/>
       </w:tblPr>
@@ -7728,6 +7890,7 @@
           </w:p>
           <w:p>
             <w:r>
+              <w:lastRenderedPageBreak/>
               <w:t xml:space="preserve">  "</w:t>
             </w:r>
             <w:proofErr w:type="spellStart"/>
@@ -7783,7 +7946,7 @@
     <w:p/>
     <w:p>
       <w:pPr>
-        <w:pStyle w:val="Naslov3"/>
+        <w:pStyle w:val="Heading3"/>
       </w:pPr>
       <w:bookmarkStart w:id="19" w:name="_Toc182266904"/>
       <w:r>
@@ -7793,7 +7956,7 @@
     </w:p>
     <w:p>
       <w:pPr>
-        <w:pStyle w:val="Naslov4"/>
+        <w:pStyle w:val="Heading4"/>
       </w:pPr>
       <w:bookmarkStart w:id="20" w:name="_Toc182266905"/>
       <w:r>
@@ -7883,7 +8046,7 @@
     </w:p>
     <w:tbl>
       <w:tblPr>
-        <w:tblStyle w:val="Tabelamrea"/>
+        <w:tblStyle w:val="TableGrid"/>
         <w:tblW w:w="0" w:type="auto"/>
         <w:tblLook w:val="04A0" w:firstRow="1" w:lastRow="0" w:firstColumn="1" w:lastColumn="0" w:noHBand="0" w:noVBand="1"/>
       </w:tblPr>
@@ -7935,7 +8098,6 @@
               <w:spacing w:line="276" w:lineRule="auto"/>
             </w:pPr>
             <w:r>
-              <w:lastRenderedPageBreak/>
               <w:t xml:space="preserve">    "</w:t>
             </w:r>
             <w:proofErr w:type="spellStart"/>
@@ -8191,18 +8353,22 @@
               <w:spacing w:line="276" w:lineRule="auto"/>
             </w:pPr>
             <w:r>
-              <w:t xml:space="preserve">    " </w:t>
-            </w:r>
-            <w:proofErr w:type="spellStart"/>
-            <w:r>
-              <w:t>updated</w:t>
-            </w:r>
-            <w:r>
-              <w:t>At</w:t>
-            </w:r>
-            <w:proofErr w:type="spellEnd"/>
-            <w:r>
-              <w:t>": "2024-01-01T12:00:00Z"</w:t>
+              <w:t xml:space="preserve">    </w:t>
+            </w:r>
+            <w:r>
+              <w:t>"</w:t>
+            </w:r>
+            <w:r>
+              <w:t>ratio</w:t>
+            </w:r>
+            <w:r>
+              <w:t>":</w:t>
+            </w:r>
+            <w:r>
+              <w:t>2</w:t>
+            </w:r>
+            <w:r>
+              <w:t>,</w:t>
             </w:r>
           </w:p>
           <w:p>
@@ -8210,15 +8376,26 @@
               <w:spacing w:line="276" w:lineRule="auto"/>
             </w:pPr>
             <w:r>
-              <w:t xml:space="preserve">    "</w:t>
+              <w:t xml:space="preserve">    </w:t>
+            </w:r>
+            <w:r>
+              <w:t>"</w:t>
             </w:r>
             <w:proofErr w:type="spellStart"/>
             <w:r>
-              <w:t>createdAt</w:t>
+              <w:t>archived</w:t>
             </w:r>
             <w:proofErr w:type="spellEnd"/>
             <w:r>
-              <w:t>": "2024-01-01T12:00:00Z"</w:t>
+              <w:t>":</w:t>
+            </w:r>
+            <w:proofErr w:type="spellStart"/>
+            <w:r>
+              <w:t>false</w:t>
+            </w:r>
+            <w:proofErr w:type="spellEnd"/>
+            <w:r>
+              <w:t>,</w:t>
             </w:r>
           </w:p>
           <w:p>
@@ -8226,6 +8403,41 @@
               <w:spacing w:line="276" w:lineRule="auto"/>
             </w:pPr>
             <w:r>
+              <w:t xml:space="preserve">    " </w:t>
+            </w:r>
+            <w:proofErr w:type="spellStart"/>
+            <w:r>
+              <w:t>updated</w:t>
+            </w:r>
+            <w:r>
+              <w:t>At</w:t>
+            </w:r>
+            <w:proofErr w:type="spellEnd"/>
+            <w:r>
+              <w:t>": "2024-01-01T12:00:00Z"</w:t>
+            </w:r>
+          </w:p>
+          <w:p>
+            <w:pPr>
+              <w:spacing w:line="276" w:lineRule="auto"/>
+            </w:pPr>
+            <w:r>
+              <w:t xml:space="preserve">    "</w:t>
+            </w:r>
+            <w:proofErr w:type="spellStart"/>
+            <w:r>
+              <w:t>createdAt</w:t>
+            </w:r>
+            <w:proofErr w:type="spellEnd"/>
+            <w:r>
+              <w:t>": "2024-01-01T12:00:00Z"</w:t>
+            </w:r>
+          </w:p>
+          <w:p>
+            <w:pPr>
+              <w:spacing w:line="276" w:lineRule="auto"/>
+            </w:pPr>
+            <w:r>
               <w:t xml:space="preserve">  }</w:t>
             </w:r>
           </w:p>
@@ -8247,7 +8459,7 @@
     <w:p/>
     <w:p>
       <w:pPr>
-        <w:pStyle w:val="Naslov4"/>
+        <w:pStyle w:val="Heading4"/>
       </w:pPr>
       <w:bookmarkStart w:id="21" w:name="_Toc182266906"/>
       <w:r>
@@ -8311,6 +8523,7 @@
     </w:p>
     <w:p>
       <w:r>
+        <w:lastRenderedPageBreak/>
         <w:t xml:space="preserve">Opis: Odstrani določen komentar iz objave na podlagi ID-ja komentarja. </w:t>
       </w:r>
     </w:p>
@@ -8343,7 +8556,7 @@
     </w:p>
     <w:tbl>
       <w:tblPr>
-        <w:tblStyle w:val="Tabelamrea"/>
+        <w:tblStyle w:val="TableGrid"/>
         <w:tblW w:w="0" w:type="auto"/>
         <w:tblLook w:val="04A0" w:firstRow="1" w:lastRow="0" w:firstColumn="1" w:lastColumn="0" w:noHBand="0" w:noVBand="1"/>
       </w:tblPr>
@@ -8412,7 +8625,7 @@
     <w:p/>
     <w:p>
       <w:pPr>
-        <w:pStyle w:val="Naslov1"/>
+        <w:pStyle w:val="Heading1"/>
       </w:pPr>
       <w:bookmarkStart w:id="22" w:name="_Toc182266907"/>
       <w:r>
@@ -8486,7 +8699,6 @@
           <w:b/>
           <w:bCs/>
         </w:rPr>
-        <w:lastRenderedPageBreak/>
         <w:t>Chakra</w:t>
       </w:r>
       <w:proofErr w:type="spellEnd"/>
@@ -8605,7 +8817,7 @@
     </w:p>
     <w:p>
       <w:pPr>
-        <w:pStyle w:val="Naslov2"/>
+        <w:pStyle w:val="Heading2"/>
       </w:pPr>
       <w:bookmarkStart w:id="23" w:name="_Toc182266908"/>
       <w:r>
@@ -8811,6 +9023,7 @@
       </w:pPr>
       <w:proofErr w:type="spellStart"/>
       <w:r>
+        <w:lastRenderedPageBreak/>
         <w:t>TypeScript</w:t>
       </w:r>
       <w:proofErr w:type="spellEnd"/>
@@ -8825,7 +9038,7 @@
     </w:p>
     <w:p>
       <w:pPr>
-        <w:pStyle w:val="Naslov2"/>
+        <w:pStyle w:val="Heading2"/>
       </w:pPr>
       <w:bookmarkStart w:id="24" w:name="_Toc182266909"/>
       <w:r>
@@ -8835,7 +9048,7 @@
     </w:p>
     <w:p>
       <w:pPr>
-        <w:pStyle w:val="Naslov3"/>
+        <w:pStyle w:val="Heading3"/>
       </w:pPr>
       <w:bookmarkStart w:id="25" w:name="_Toc182266910"/>
       <w:proofErr w:type="spellStart"/>
@@ -9137,7 +9350,7 @@
     </w:p>
     <w:p>
       <w:pPr>
-        <w:pStyle w:val="Naslov3"/>
+        <w:pStyle w:val="Heading3"/>
       </w:pPr>
       <w:bookmarkStart w:id="26" w:name="_Toc182266911"/>
       <w:proofErr w:type="spellStart"/>
@@ -9277,6 +9490,7 @@
           <w:b/>
           <w:bCs/>
         </w:rPr>
+        <w:lastRenderedPageBreak/>
         <w:t>protectedRoutes</w:t>
       </w:r>
       <w:proofErr w:type="spellEnd"/>
@@ -9305,7 +9519,7 @@
     </w:p>
     <w:p>
       <w:pPr>
-        <w:pStyle w:val="Naslov3"/>
+        <w:pStyle w:val="Heading3"/>
       </w:pPr>
       <w:bookmarkStart w:id="27" w:name="_Toc182266912"/>
       <w:proofErr w:type="spellStart"/>
@@ -9403,18 +9617,17 @@
     </w:p>
     <w:p>
       <w:pPr>
-        <w:pStyle w:val="Naslov2"/>
+        <w:pStyle w:val="Heading2"/>
       </w:pPr>
       <w:bookmarkStart w:id="28" w:name="_Toc182266913"/>
       <w:r>
-        <w:lastRenderedPageBreak/>
         <w:t>Glavne Komponente</w:t>
       </w:r>
       <w:bookmarkEnd w:id="28"/>
     </w:p>
     <w:p>
       <w:pPr>
-        <w:pStyle w:val="Naslov3"/>
+        <w:pStyle w:val="Heading3"/>
       </w:pPr>
       <w:bookmarkStart w:id="29" w:name="_Toc182266914"/>
       <w:proofErr w:type="spellStart"/>
@@ -9544,7 +9757,7 @@
     </w:p>
     <w:p>
       <w:pPr>
-        <w:pStyle w:val="Naslov3"/>
+        <w:pStyle w:val="Heading3"/>
       </w:pPr>
       <w:bookmarkStart w:id="30" w:name="_Toc182266915"/>
       <w:proofErr w:type="spellStart"/>
@@ -9627,6 +9840,7 @@
         </w:numPr>
       </w:pPr>
       <w:r>
+        <w:lastRenderedPageBreak/>
         <w:t>Prijavljeni uporabniki lahko dodajajo nove objave, urejajo in brišejo svoje objave.</w:t>
       </w:r>
     </w:p>
@@ -9697,7 +9911,7 @@
     </w:p>
     <w:p>
       <w:pPr>
-        <w:pStyle w:val="Naslov3"/>
+        <w:pStyle w:val="Heading3"/>
       </w:pPr>
       <w:bookmarkStart w:id="31" w:name="_Toc182266916"/>
       <w:proofErr w:type="spellStart"/>
@@ -9769,7 +9983,6 @@
         </w:numPr>
       </w:pPr>
       <w:r>
-        <w:lastRenderedPageBreak/>
         <w:t>Prikazuje naslov, vsebino, kategorijo, avtorja in komentarje objave.</w:t>
       </w:r>
     </w:p>
@@ -9839,7 +10052,7 @@
     </w:p>
     <w:p>
       <w:pPr>
-        <w:pStyle w:val="Naslov3"/>
+        <w:pStyle w:val="Heading3"/>
       </w:pPr>
       <w:bookmarkStart w:id="32" w:name="_Toc182266917"/>
       <w:proofErr w:type="spellStart"/>
@@ -9985,11 +10198,12 @@
     </w:p>
     <w:p>
       <w:pPr>
-        <w:pStyle w:val="Naslov3"/>
+        <w:pStyle w:val="Heading3"/>
       </w:pPr>
       <w:bookmarkStart w:id="33" w:name="_Toc182266918"/>
       <w:proofErr w:type="spellStart"/>
       <w:r>
+        <w:lastRenderedPageBreak/>
         <w:t>Register.tsx</w:t>
       </w:r>
       <w:proofErr w:type="spellEnd"/>
@@ -10123,12 +10337,11 @@
     </w:p>
     <w:p>
       <w:pPr>
-        <w:pStyle w:val="Naslov3"/>
+        <w:pStyle w:val="Heading3"/>
       </w:pPr>
       <w:bookmarkStart w:id="34" w:name="_Toc182266919"/>
       <w:proofErr w:type="spellStart"/>
       <w:r>
-        <w:lastRenderedPageBreak/>
         <w:t>Profile.tsx</w:t>
       </w:r>
       <w:bookmarkEnd w:id="34"/>
@@ -10257,7 +10470,7 @@
     </w:p>
     <w:p>
       <w:pPr>
-        <w:pStyle w:val="Naslov3"/>
+        <w:pStyle w:val="Heading3"/>
       </w:pPr>
       <w:r>
         <w:t xml:space="preserve"> </w:t>
@@ -10361,11 +10574,12 @@
     </w:p>
     <w:p>
       <w:pPr>
-        <w:pStyle w:val="Naslov3"/>
+        <w:pStyle w:val="Heading3"/>
       </w:pPr>
       <w:bookmarkStart w:id="36" w:name="_Toc182266921"/>
       <w:proofErr w:type="spellStart"/>
       <w:r>
+        <w:lastRenderedPageBreak/>
         <w:t>Footer.tsx</w:t>
       </w:r>
       <w:bookmarkEnd w:id="36"/>
@@ -10438,18 +10652,17 @@
     </w:p>
     <w:p>
       <w:pPr>
-        <w:pStyle w:val="Naslov2"/>
+        <w:pStyle w:val="Heading2"/>
       </w:pPr>
       <w:bookmarkStart w:id="37" w:name="_Toc182266922"/>
       <w:r>
-        <w:lastRenderedPageBreak/>
         <w:t>Ostalo</w:t>
       </w:r>
       <w:bookmarkEnd w:id="37"/>
     </w:p>
     <w:p>
       <w:pPr>
-        <w:pStyle w:val="Naslov3"/>
+        <w:pStyle w:val="Heading3"/>
       </w:pPr>
       <w:bookmarkStart w:id="38" w:name="_Toc182266923"/>
       <w:proofErr w:type="spellStart"/>
@@ -10527,7 +10740,7 @@
     </w:p>
     <w:p>
       <w:pPr>
-        <w:pStyle w:val="Naslov3"/>
+        <w:pStyle w:val="Heading3"/>
       </w:pPr>
       <w:bookmarkStart w:id="39" w:name="_Toc182266924"/>
       <w:r>
@@ -10632,7 +10845,7 @@
     </w:p>
     <w:p>
       <w:pPr>
-        <w:pStyle w:val="Naslov2"/>
+        <w:pStyle w:val="Heading2"/>
       </w:pPr>
       <w:bookmarkStart w:id="40" w:name="_Toc182266925"/>
       <w:r>
@@ -10667,6 +10880,7 @@
       </w:pPr>
       <w:proofErr w:type="spellStart"/>
       <w:r>
+        <w:lastRenderedPageBreak/>
         <w:t>ProtectedRoute</w:t>
       </w:r>
       <w:proofErr w:type="spellEnd"/>
@@ -10764,7 +10978,6 @@
           <w:b/>
           <w:bCs/>
         </w:rPr>
-        <w:lastRenderedPageBreak/>
         <w:t>Upravljanje napak</w:t>
       </w:r>
       <w:r>
@@ -10856,7 +11069,7 @@
 </file>
 
 <file path=word/numbering.xml><?xml version="1.0" encoding="utf-8"?>
-<w:numbering xmlns:wpc="http://schemas.microsoft.com/office/word/2010/wordprocessingCanvas" xmlns:cx="http://schemas.microsoft.com/office/drawing/2014/chartex" xmlns:cx1="http://schemas.microsoft.com/office/drawing/2015/9/8/chartex" xmlns:cx2="http://schemas.microsoft.com/office/drawing/2015/10/21/chartex" xmlns:cx3="http://schemas.microsoft.com/office/drawing/2016/5/9/chartex" xmlns:cx4="http://schemas.microsoft.com/office/drawing/2016/5/10/chartex" xmlns:cx5="http://schemas.microsoft.com/office/drawing/2016/5/11/chartex" xmlns:cx6="http://schemas.microsoft.com/office/drawing/2016/5/12/chartex" xmlns:cx7="http://schemas.microsoft.com/office/drawing/2016/5/13/chartex" xmlns:cx8="http://schemas.microsoft.com/office/drawing/2016/5/14/chartex" xmlns:mc="http://schemas.openxmlformats.org/markup-compatibility/2006" xmlns:aink="http://schemas.microsoft.com/office/drawing/2016/ink" xmlns:am3d="http://schemas.microsoft.com/office/drawing/2017/model3d" xmlns:o="urn:schemas-microsoft-com:office:office" xmlns:oel="http://schemas.microsoft.com/office/2019/extlst" xmlns:r="http://schemas.openxmlformats.org/officeDocument/2006/relationships" xmlns:m="http://schemas.openxmlformats.org/officeDocument/2006/math" xmlns:v="urn:schemas-microsoft-com:vml" xmlns:wp14="http://schemas.microsoft.com/office/word/2010/wordprocessingDrawing" xmlns:wp="http://schemas.openxmlformats.org/drawingml/2006/wordprocessingDrawing" xmlns:w10="urn:schemas-microsoft-com:office:word" xmlns:w="http://schemas.openxmlformats.org/wordprocessingml/2006/main" xmlns:w14="http://schemas.microsoft.com/office/word/2010/wordml" xmlns:w15="http://schemas.microsoft.com/office/word/2012/wordml" xmlns:w16cex="http://schemas.microsoft.com/office/word/2018/wordml/cex" xmlns:w16cid="http://schemas.microsoft.com/office/word/2016/wordml/cid" xmlns:w16="http://schemas.microsoft.com/office/word/2018/wordml" xmlns:w16du="http://schemas.microsoft.com/office/word/2023/wordml/word16du" xmlns:w16sdtdh="http://schemas.microsoft.com/office/word/2020/wordml/sdtdatahash" xmlns:w16se="http://schemas.microsoft.com/office/word/2015/wordml/symex" xmlns:wpg="http://schemas.microsoft.com/office/word/2010/wordprocessingGroup" xmlns:wpi="http://schemas.microsoft.com/office/word/2010/wordprocessingInk" xmlns:wne="http://schemas.microsoft.com/office/word/2006/wordml" xmlns:wps="http://schemas.microsoft.com/office/word/2010/wordprocessingShape" mc:Ignorable="w14 w15 w16se w16cid w16 w16cex w16sdtdh w16du wp14">
+<w:numbering xmlns:wpc="http://schemas.microsoft.com/office/word/2010/wordprocessingCanvas" xmlns:cx="http://schemas.microsoft.com/office/drawing/2014/chartex" xmlns:cx1="http://schemas.microsoft.com/office/drawing/2015/9/8/chartex" xmlns:cx2="http://schemas.microsoft.com/office/drawing/2015/10/21/chartex" xmlns:cx3="http://schemas.microsoft.com/office/drawing/2016/5/9/chartex" xmlns:cx4="http://schemas.microsoft.com/office/drawing/2016/5/10/chartex" xmlns:cx5="http://schemas.microsoft.com/office/drawing/2016/5/11/chartex" xmlns:cx6="http://schemas.microsoft.com/office/drawing/2016/5/12/chartex" xmlns:cx7="http://schemas.microsoft.com/office/drawing/2016/5/13/chartex" xmlns:cx8="http://schemas.microsoft.com/office/drawing/2016/5/14/chartex" xmlns:mc="http://schemas.openxmlformats.org/markup-compatibility/2006" xmlns:aink="http://schemas.microsoft.com/office/drawing/2016/ink" xmlns:am3d="http://schemas.microsoft.com/office/drawing/2017/model3d" xmlns:o="urn:schemas-microsoft-com:office:office" xmlns:oel="http://schemas.microsoft.com/office/2019/extlst" xmlns:r="http://schemas.openxmlformats.org/officeDocument/2006/relationships" xmlns:m="http://schemas.openxmlformats.org/officeDocument/2006/math" xmlns:v="urn:schemas-microsoft-com:vml" xmlns:wp14="http://schemas.microsoft.com/office/word/2010/wordprocessingDrawing" xmlns:wp="http://schemas.openxmlformats.org/drawingml/2006/wordprocessingDrawing" xmlns:w10="urn:schemas-microsoft-com:office:word" xmlns:w="http://schemas.openxmlformats.org/wordprocessingml/2006/main" xmlns:w14="http://schemas.microsoft.com/office/word/2010/wordml" xmlns:w15="http://schemas.microsoft.com/office/word/2012/wordml" xmlns:w16cex="http://schemas.microsoft.com/office/word/2018/wordml/cex" xmlns:w16cid="http://schemas.microsoft.com/office/word/2016/wordml/cid" xmlns:w16="http://schemas.microsoft.com/office/word/2018/wordml" xmlns:w16du="http://schemas.microsoft.com/office/word/2023/wordml/word16du" xmlns:w16sdtdh="http://schemas.microsoft.com/office/word/2020/wordml/sdtdatahash" xmlns:w16sdtfl="http://schemas.microsoft.com/office/word/2024/wordml/sdtformatlock" xmlns:w16se="http://schemas.microsoft.com/office/word/2015/wordml/symex" xmlns:wpg="http://schemas.microsoft.com/office/word/2010/wordprocessingGroup" xmlns:wpi="http://schemas.microsoft.com/office/word/2010/wordprocessingInk" xmlns:wne="http://schemas.microsoft.com/office/word/2006/wordml" xmlns:wps="http://schemas.microsoft.com/office/word/2010/wordprocessingShape" mc:Ignorable="w14 w15 w16se w16cid w16 w16cex w16sdtdh w16sdtfl w16du wp14">
   <w:abstractNum w:abstractNumId="0" w15:restartNumberingAfterBreak="0">
     <w:nsid w:val="0011451D"/>
     <w:multiLevelType w:val="multilevel"/>
@@ -12779,7 +12992,7 @@
     <w:lvl w:ilvl="0">
       <w:start w:val="1"/>
       <w:numFmt w:val="decimal"/>
-      <w:pStyle w:val="Naslov1"/>
+      <w:pStyle w:val="Heading1"/>
       <w:lvlText w:val="%1."/>
       <w:lvlJc w:val="left"/>
       <w:pPr>
@@ -12792,7 +13005,7 @@
     <w:lvl w:ilvl="1">
       <w:start w:val="1"/>
       <w:numFmt w:val="decimal"/>
-      <w:pStyle w:val="Naslov2"/>
+      <w:pStyle w:val="Heading2"/>
       <w:lvlText w:val="%1.%2."/>
       <w:lvlJc w:val="left"/>
       <w:pPr>
@@ -12805,7 +13018,7 @@
     <w:lvl w:ilvl="2">
       <w:start w:val="1"/>
       <w:numFmt w:val="decimal"/>
-      <w:pStyle w:val="Naslov3"/>
+      <w:pStyle w:val="Heading3"/>
       <w:lvlText w:val="%1.%2.%3."/>
       <w:lvlJc w:val="left"/>
       <w:pPr>
@@ -12818,7 +13031,7 @@
     <w:lvl w:ilvl="3">
       <w:start w:val="1"/>
       <w:numFmt w:val="decimal"/>
-      <w:pStyle w:val="Naslov4"/>
+      <w:pStyle w:val="Heading4"/>
       <w:lvlText w:val="%1.%2.%3.%4."/>
       <w:lvlJc w:val="left"/>
       <w:pPr>
@@ -15298,7 +15511,7 @@
 </file>
 
 <file path=word/styles.xml><?xml version="1.0" encoding="utf-8"?>
-<w:styles xmlns:mc="http://schemas.openxmlformats.org/markup-compatibility/2006" xmlns:r="http://schemas.openxmlformats.org/officeDocument/2006/relationships" xmlns:w="http://schemas.openxmlformats.org/wordprocessingml/2006/main" xmlns:w14="http://schemas.microsoft.com/office/word/2010/wordml" xmlns:w15="http://schemas.microsoft.com/office/word/2012/wordml" xmlns:w16cex="http://schemas.microsoft.com/office/word/2018/wordml/cex" xmlns:w16cid="http://schemas.microsoft.com/office/word/2016/wordml/cid" xmlns:w16="http://schemas.microsoft.com/office/word/2018/wordml" xmlns:w16du="http://schemas.microsoft.com/office/word/2023/wordml/word16du" xmlns:w16sdtdh="http://schemas.microsoft.com/office/word/2020/wordml/sdtdatahash" xmlns:w16se="http://schemas.microsoft.com/office/word/2015/wordml/symex" mc:Ignorable="w14 w15 w16se w16cid w16 w16cex w16sdtdh w16du">
+<w:styles xmlns:mc="http://schemas.openxmlformats.org/markup-compatibility/2006" xmlns:r="http://schemas.openxmlformats.org/officeDocument/2006/relationships" xmlns:w="http://schemas.openxmlformats.org/wordprocessingml/2006/main" xmlns:w14="http://schemas.microsoft.com/office/word/2010/wordml" xmlns:w15="http://schemas.microsoft.com/office/word/2012/wordml" xmlns:w16cex="http://schemas.microsoft.com/office/word/2018/wordml/cex" xmlns:w16cid="http://schemas.microsoft.com/office/word/2016/wordml/cid" xmlns:w16="http://schemas.microsoft.com/office/word/2018/wordml" xmlns:w16du="http://schemas.microsoft.com/office/word/2023/wordml/word16du" xmlns:w16sdtdh="http://schemas.microsoft.com/office/word/2020/wordml/sdtdatahash" xmlns:w16sdtfl="http://schemas.microsoft.com/office/word/2024/wordml/sdtformatlock" xmlns:w16se="http://schemas.microsoft.com/office/word/2015/wordml/symex" mc:Ignorable="w14 w15 w16se w16cid w16 w16cex w16sdtdh w16sdtfl w16du">
   <w:docDefaults>
     <w:rPrDefault>
       <w:rPr>
@@ -15693,19 +15906,19 @@
     <w:lsdException w:name="Unresolved Mention" w:semiHidden="1" w:unhideWhenUsed="1"/>
     <w:lsdException w:name="Smart Link" w:semiHidden="1" w:unhideWhenUsed="1"/>
   </w:latentStyles>
-  <w:style w:type="paragraph" w:default="1" w:styleId="Navaden">
+  <w:style w:type="paragraph" w:default="1" w:styleId="Normal">
     <w:name w:val="Normal"/>
     <w:qFormat/>
-    <w:rsid w:val="0097097B"/>
+    <w:rsid w:val="00181A20"/>
     <w:pPr>
       <w:spacing w:line="360" w:lineRule="auto"/>
     </w:pPr>
   </w:style>
-  <w:style w:type="paragraph" w:styleId="Naslov1">
+  <w:style w:type="paragraph" w:styleId="Heading1">
     <w:name w:val="heading 1"/>
-    <w:basedOn w:val="Navaden"/>
-    <w:next w:val="Navaden"/>
-    <w:link w:val="Naslov1Znak"/>
+    <w:basedOn w:val="Normal"/>
+    <w:next w:val="Normal"/>
+    <w:link w:val="Heading1Char"/>
     <w:uiPriority w:val="9"/>
     <w:qFormat/>
     <w:rsid w:val="00EC488D"/>
@@ -15725,11 +15938,11 @@
       <w:szCs w:val="48"/>
     </w:rPr>
   </w:style>
-  <w:style w:type="paragraph" w:styleId="Naslov2">
+  <w:style w:type="paragraph" w:styleId="Heading2">
     <w:name w:val="heading 2"/>
-    <w:basedOn w:val="Navaden"/>
-    <w:next w:val="Navaden"/>
-    <w:link w:val="Naslov2Znak"/>
+    <w:basedOn w:val="Normal"/>
+    <w:next w:val="Normal"/>
+    <w:link w:val="Heading2Char"/>
     <w:uiPriority w:val="9"/>
     <w:unhideWhenUsed/>
     <w:qFormat/>
@@ -15751,11 +15964,11 @@
       <w:szCs w:val="40"/>
     </w:rPr>
   </w:style>
-  <w:style w:type="paragraph" w:styleId="Naslov3">
+  <w:style w:type="paragraph" w:styleId="Heading3">
     <w:name w:val="heading 3"/>
-    <w:basedOn w:val="Navaden"/>
-    <w:next w:val="Navaden"/>
-    <w:link w:val="Naslov3Znak"/>
+    <w:basedOn w:val="Normal"/>
+    <w:next w:val="Normal"/>
+    <w:link w:val="Heading3Char"/>
     <w:uiPriority w:val="9"/>
     <w:unhideWhenUsed/>
     <w:qFormat/>
@@ -15777,11 +15990,11 @@
       <w:szCs w:val="32"/>
     </w:rPr>
   </w:style>
-  <w:style w:type="paragraph" w:styleId="Naslov4">
+  <w:style w:type="paragraph" w:styleId="Heading4">
     <w:name w:val="heading 4"/>
-    <w:basedOn w:val="Navaden"/>
-    <w:next w:val="Navaden"/>
-    <w:link w:val="Naslov4Znak"/>
+    <w:basedOn w:val="Normal"/>
+    <w:next w:val="Normal"/>
+    <w:link w:val="Heading4Char"/>
     <w:uiPriority w:val="9"/>
     <w:unhideWhenUsed/>
     <w:qFormat/>
@@ -15805,11 +16018,11 @@
       <w:szCs w:val="28"/>
     </w:rPr>
   </w:style>
-  <w:style w:type="paragraph" w:styleId="Naslov5">
+  <w:style w:type="paragraph" w:styleId="Heading5">
     <w:name w:val="heading 5"/>
-    <w:basedOn w:val="Navaden"/>
-    <w:next w:val="Navaden"/>
-    <w:link w:val="Naslov5Znak"/>
+    <w:basedOn w:val="Normal"/>
+    <w:next w:val="Normal"/>
+    <w:link w:val="Heading5Char"/>
     <w:uiPriority w:val="9"/>
     <w:semiHidden/>
     <w:unhideWhenUsed/>
@@ -15826,11 +16039,11 @@
       <w:color w:val="0F4761" w:themeColor="accent1" w:themeShade="BF"/>
     </w:rPr>
   </w:style>
-  <w:style w:type="paragraph" w:styleId="Naslov6">
+  <w:style w:type="paragraph" w:styleId="Heading6">
     <w:name w:val="heading 6"/>
-    <w:basedOn w:val="Navaden"/>
-    <w:next w:val="Navaden"/>
-    <w:link w:val="Naslov6Znak"/>
+    <w:basedOn w:val="Normal"/>
+    <w:next w:val="Normal"/>
+    <w:link w:val="Heading6Char"/>
     <w:uiPriority w:val="9"/>
     <w:semiHidden/>
     <w:unhideWhenUsed/>
@@ -15849,11 +16062,11 @@
       <w:color w:val="595959" w:themeColor="text1" w:themeTint="A6"/>
     </w:rPr>
   </w:style>
-  <w:style w:type="paragraph" w:styleId="Naslov7">
+  <w:style w:type="paragraph" w:styleId="Heading7">
     <w:name w:val="heading 7"/>
-    <w:basedOn w:val="Navaden"/>
-    <w:next w:val="Navaden"/>
-    <w:link w:val="Naslov7Znak"/>
+    <w:basedOn w:val="Normal"/>
+    <w:next w:val="Normal"/>
+    <w:link w:val="Heading7Char"/>
     <w:uiPriority w:val="9"/>
     <w:semiHidden/>
     <w:unhideWhenUsed/>
@@ -15870,11 +16083,11 @@
       <w:color w:val="595959" w:themeColor="text1" w:themeTint="A6"/>
     </w:rPr>
   </w:style>
-  <w:style w:type="paragraph" w:styleId="Naslov8">
+  <w:style w:type="paragraph" w:styleId="Heading8">
     <w:name w:val="heading 8"/>
-    <w:basedOn w:val="Navaden"/>
-    <w:next w:val="Navaden"/>
-    <w:link w:val="Naslov8Znak"/>
+    <w:basedOn w:val="Normal"/>
+    <w:next w:val="Normal"/>
+    <w:link w:val="Heading8Char"/>
     <w:uiPriority w:val="9"/>
     <w:semiHidden/>
     <w:unhideWhenUsed/>
@@ -15893,11 +16106,11 @@
       <w:color w:val="272727" w:themeColor="text1" w:themeTint="D8"/>
     </w:rPr>
   </w:style>
-  <w:style w:type="paragraph" w:styleId="Naslov9">
+  <w:style w:type="paragraph" w:styleId="Heading9">
     <w:name w:val="heading 9"/>
-    <w:basedOn w:val="Navaden"/>
-    <w:next w:val="Navaden"/>
-    <w:link w:val="Naslov9Znak"/>
+    <w:basedOn w:val="Normal"/>
+    <w:next w:val="Normal"/>
+    <w:link w:val="Heading9Char"/>
     <w:uiPriority w:val="9"/>
     <w:semiHidden/>
     <w:unhideWhenUsed/>
@@ -15914,13 +16127,12 @@
       <w:color w:val="272727" w:themeColor="text1" w:themeTint="D8"/>
     </w:rPr>
   </w:style>
-  <w:style w:type="character" w:default="1" w:styleId="Privzetapisavaodstavka">
+  <w:style w:type="character" w:default="1" w:styleId="DefaultParagraphFont">
     <w:name w:val="Default Paragraph Font"/>
     <w:uiPriority w:val="1"/>
-    <w:semiHidden/>
     <w:unhideWhenUsed/>
   </w:style>
-  <w:style w:type="table" w:default="1" w:styleId="Navadnatabela">
+  <w:style w:type="table" w:default="1" w:styleId="TableNormal">
     <w:name w:val="Normal Table"/>
     <w:uiPriority w:val="99"/>
     <w:semiHidden/>
@@ -15935,16 +16147,16 @@
       </w:tblCellMar>
     </w:tblPr>
   </w:style>
-  <w:style w:type="numbering" w:default="1" w:styleId="Brezseznama">
+  <w:style w:type="numbering" w:default="1" w:styleId="NoList">
     <w:name w:val="No List"/>
     <w:uiPriority w:val="99"/>
     <w:semiHidden/>
     <w:unhideWhenUsed/>
   </w:style>
-  <w:style w:type="character" w:customStyle="1" w:styleId="Naslov1Znak">
-    <w:name w:val="Naslov 1 Znak"/>
-    <w:basedOn w:val="Privzetapisavaodstavka"/>
-    <w:link w:val="Naslov1"/>
+  <w:style w:type="character" w:customStyle="1" w:styleId="Heading1Char">
+    <w:name w:val="Heading 1 Char"/>
+    <w:basedOn w:val="DefaultParagraphFont"/>
+    <w:link w:val="Heading1"/>
     <w:uiPriority w:val="9"/>
     <w:rsid w:val="00EC488D"/>
     <w:rPr>
@@ -15954,10 +16166,10 @@
       <w:szCs w:val="48"/>
     </w:rPr>
   </w:style>
-  <w:style w:type="character" w:customStyle="1" w:styleId="Naslov2Znak">
-    <w:name w:val="Naslov 2 Znak"/>
-    <w:basedOn w:val="Privzetapisavaodstavka"/>
-    <w:link w:val="Naslov2"/>
+  <w:style w:type="character" w:customStyle="1" w:styleId="Heading2Char">
+    <w:name w:val="Heading 2 Char"/>
+    <w:basedOn w:val="DefaultParagraphFont"/>
+    <w:link w:val="Heading2"/>
     <w:uiPriority w:val="9"/>
     <w:rsid w:val="00EC488D"/>
     <w:rPr>
@@ -15967,10 +16179,10 @@
       <w:szCs w:val="40"/>
     </w:rPr>
   </w:style>
-  <w:style w:type="character" w:customStyle="1" w:styleId="Naslov3Znak">
-    <w:name w:val="Naslov 3 Znak"/>
-    <w:basedOn w:val="Privzetapisavaodstavka"/>
-    <w:link w:val="Naslov3"/>
+  <w:style w:type="character" w:customStyle="1" w:styleId="Heading3Char">
+    <w:name w:val="Heading 3 Char"/>
+    <w:basedOn w:val="DefaultParagraphFont"/>
+    <w:link w:val="Heading3"/>
     <w:uiPriority w:val="9"/>
     <w:rsid w:val="00EC488D"/>
     <w:rPr>
@@ -15980,10 +16192,10 @@
       <w:szCs w:val="32"/>
     </w:rPr>
   </w:style>
-  <w:style w:type="character" w:customStyle="1" w:styleId="Naslov4Znak">
-    <w:name w:val="Naslov 4 Znak"/>
-    <w:basedOn w:val="Privzetapisavaodstavka"/>
-    <w:link w:val="Naslov4"/>
+  <w:style w:type="character" w:customStyle="1" w:styleId="Heading4Char">
+    <w:name w:val="Heading 4 Char"/>
+    <w:basedOn w:val="DefaultParagraphFont"/>
+    <w:link w:val="Heading4"/>
     <w:uiPriority w:val="9"/>
     <w:rsid w:val="008900B9"/>
     <w:rPr>
@@ -15995,10 +16207,10 @@
       <w:szCs w:val="28"/>
     </w:rPr>
   </w:style>
-  <w:style w:type="character" w:customStyle="1" w:styleId="Naslov5Znak">
-    <w:name w:val="Naslov 5 Znak"/>
-    <w:basedOn w:val="Privzetapisavaodstavka"/>
-    <w:link w:val="Naslov5"/>
+  <w:style w:type="character" w:customStyle="1" w:styleId="Heading5Char">
+    <w:name w:val="Heading 5 Char"/>
+    <w:basedOn w:val="DefaultParagraphFont"/>
+    <w:link w:val="Heading5"/>
     <w:uiPriority w:val="9"/>
     <w:semiHidden/>
     <w:rsid w:val="00386284"/>
@@ -16007,10 +16219,10 @@
       <w:color w:val="0F4761" w:themeColor="accent1" w:themeShade="BF"/>
     </w:rPr>
   </w:style>
-  <w:style w:type="character" w:customStyle="1" w:styleId="Naslov6Znak">
-    <w:name w:val="Naslov 6 Znak"/>
-    <w:basedOn w:val="Privzetapisavaodstavka"/>
-    <w:link w:val="Naslov6"/>
+  <w:style w:type="character" w:customStyle="1" w:styleId="Heading6Char">
+    <w:name w:val="Heading 6 Char"/>
+    <w:basedOn w:val="DefaultParagraphFont"/>
+    <w:link w:val="Heading6"/>
     <w:uiPriority w:val="9"/>
     <w:semiHidden/>
     <w:rsid w:val="00386284"/>
@@ -16021,10 +16233,10 @@
       <w:color w:val="595959" w:themeColor="text1" w:themeTint="A6"/>
     </w:rPr>
   </w:style>
-  <w:style w:type="character" w:customStyle="1" w:styleId="Naslov7Znak">
-    <w:name w:val="Naslov 7 Znak"/>
-    <w:basedOn w:val="Privzetapisavaodstavka"/>
-    <w:link w:val="Naslov7"/>
+  <w:style w:type="character" w:customStyle="1" w:styleId="Heading7Char">
+    <w:name w:val="Heading 7 Char"/>
+    <w:basedOn w:val="DefaultParagraphFont"/>
+    <w:link w:val="Heading7"/>
     <w:uiPriority w:val="9"/>
     <w:semiHidden/>
     <w:rsid w:val="00386284"/>
@@ -16033,10 +16245,10 @@
       <w:color w:val="595959" w:themeColor="text1" w:themeTint="A6"/>
     </w:rPr>
   </w:style>
-  <w:style w:type="character" w:customStyle="1" w:styleId="Naslov8Znak">
-    <w:name w:val="Naslov 8 Znak"/>
-    <w:basedOn w:val="Privzetapisavaodstavka"/>
-    <w:link w:val="Naslov8"/>
+  <w:style w:type="character" w:customStyle="1" w:styleId="Heading8Char">
+    <w:name w:val="Heading 8 Char"/>
+    <w:basedOn w:val="DefaultParagraphFont"/>
+    <w:link w:val="Heading8"/>
     <w:uiPriority w:val="9"/>
     <w:semiHidden/>
     <w:rsid w:val="00386284"/>
@@ -16047,10 +16259,10 @@
       <w:color w:val="272727" w:themeColor="text1" w:themeTint="D8"/>
     </w:rPr>
   </w:style>
-  <w:style w:type="character" w:customStyle="1" w:styleId="Naslov9Znak">
-    <w:name w:val="Naslov 9 Znak"/>
-    <w:basedOn w:val="Privzetapisavaodstavka"/>
-    <w:link w:val="Naslov9"/>
+  <w:style w:type="character" w:customStyle="1" w:styleId="Heading9Char">
+    <w:name w:val="Heading 9 Char"/>
+    <w:basedOn w:val="DefaultParagraphFont"/>
+    <w:link w:val="Heading9"/>
     <w:uiPriority w:val="9"/>
     <w:semiHidden/>
     <w:rsid w:val="00386284"/>
@@ -16059,11 +16271,11 @@
       <w:color w:val="272727" w:themeColor="text1" w:themeTint="D8"/>
     </w:rPr>
   </w:style>
-  <w:style w:type="paragraph" w:styleId="Naslov">
+  <w:style w:type="paragraph" w:styleId="Title">
     <w:name w:val="Title"/>
-    <w:basedOn w:val="Navaden"/>
-    <w:next w:val="Navaden"/>
-    <w:link w:val="NaslovZnak"/>
+    <w:basedOn w:val="Normal"/>
+    <w:next w:val="Normal"/>
+    <w:link w:val="TitleChar"/>
     <w:uiPriority w:val="10"/>
     <w:qFormat/>
     <w:rsid w:val="00386284"/>
@@ -16079,10 +16291,10 @@
       <w:szCs w:val="56"/>
     </w:rPr>
   </w:style>
-  <w:style w:type="character" w:customStyle="1" w:styleId="NaslovZnak">
-    <w:name w:val="Naslov Znak"/>
-    <w:basedOn w:val="Privzetapisavaodstavka"/>
-    <w:link w:val="Naslov"/>
+  <w:style w:type="character" w:customStyle="1" w:styleId="TitleChar">
+    <w:name w:val="Title Char"/>
+    <w:basedOn w:val="DefaultParagraphFont"/>
+    <w:link w:val="Title"/>
     <w:uiPriority w:val="10"/>
     <w:rsid w:val="00386284"/>
     <w:rPr>
@@ -16093,11 +16305,11 @@
       <w:szCs w:val="56"/>
     </w:rPr>
   </w:style>
-  <w:style w:type="paragraph" w:styleId="Podnaslov">
+  <w:style w:type="paragraph" w:styleId="Subtitle">
     <w:name w:val="Subtitle"/>
-    <w:basedOn w:val="Navaden"/>
-    <w:next w:val="Navaden"/>
-    <w:link w:val="PodnaslovZnak"/>
+    <w:basedOn w:val="Normal"/>
+    <w:next w:val="Normal"/>
+    <w:link w:val="SubtitleChar"/>
     <w:uiPriority w:val="11"/>
     <w:qFormat/>
     <w:rsid w:val="00386284"/>
@@ -16114,10 +16326,10 @@
       <w:szCs w:val="28"/>
     </w:rPr>
   </w:style>
-  <w:style w:type="character" w:customStyle="1" w:styleId="PodnaslovZnak">
-    <w:name w:val="Podnaslov Znak"/>
-    <w:basedOn w:val="Privzetapisavaodstavka"/>
-    <w:link w:val="Podnaslov"/>
+  <w:style w:type="character" w:customStyle="1" w:styleId="SubtitleChar">
+    <w:name w:val="Subtitle Char"/>
+    <w:basedOn w:val="DefaultParagraphFont"/>
+    <w:link w:val="Subtitle"/>
     <w:uiPriority w:val="11"/>
     <w:rsid w:val="00386284"/>
     <w:rPr>
@@ -16128,11 +16340,11 @@
       <w:szCs w:val="28"/>
     </w:rPr>
   </w:style>
-  <w:style w:type="paragraph" w:styleId="Citat">
+  <w:style w:type="paragraph" w:styleId="Quote">
     <w:name w:val="Quote"/>
-    <w:basedOn w:val="Navaden"/>
-    <w:next w:val="Navaden"/>
-    <w:link w:val="CitatZnak"/>
+    <w:basedOn w:val="Normal"/>
+    <w:next w:val="Normal"/>
+    <w:link w:val="QuoteChar"/>
     <w:uiPriority w:val="29"/>
     <w:qFormat/>
     <w:rsid w:val="00386284"/>
@@ -16146,10 +16358,10 @@
       <w:color w:val="404040" w:themeColor="text1" w:themeTint="BF"/>
     </w:rPr>
   </w:style>
-  <w:style w:type="character" w:customStyle="1" w:styleId="CitatZnak">
-    <w:name w:val="Citat Znak"/>
-    <w:basedOn w:val="Privzetapisavaodstavka"/>
-    <w:link w:val="Citat"/>
+  <w:style w:type="character" w:customStyle="1" w:styleId="QuoteChar">
+    <w:name w:val="Quote Char"/>
+    <w:basedOn w:val="DefaultParagraphFont"/>
+    <w:link w:val="Quote"/>
     <w:uiPriority w:val="29"/>
     <w:rsid w:val="00386284"/>
     <w:rPr>
@@ -16158,9 +16370,9 @@
       <w:color w:val="404040" w:themeColor="text1" w:themeTint="BF"/>
     </w:rPr>
   </w:style>
-  <w:style w:type="paragraph" w:styleId="Odstavekseznama">
+  <w:style w:type="paragraph" w:styleId="ListParagraph">
     <w:name w:val="List Paragraph"/>
-    <w:basedOn w:val="Navaden"/>
+    <w:basedOn w:val="Normal"/>
     <w:uiPriority w:val="34"/>
     <w:qFormat/>
     <w:rsid w:val="00386284"/>
@@ -16169,9 +16381,9 @@
       <w:contextualSpacing/>
     </w:pPr>
   </w:style>
-  <w:style w:type="character" w:styleId="Intenzivenpoudarek">
+  <w:style w:type="character" w:styleId="IntenseEmphasis">
     <w:name w:val="Intense Emphasis"/>
-    <w:basedOn w:val="Privzetapisavaodstavka"/>
+    <w:basedOn w:val="DefaultParagraphFont"/>
     <w:uiPriority w:val="21"/>
     <w:qFormat/>
     <w:rsid w:val="00386284"/>
@@ -16181,11 +16393,11 @@
       <w:color w:val="0F4761" w:themeColor="accent1" w:themeShade="BF"/>
     </w:rPr>
   </w:style>
-  <w:style w:type="paragraph" w:styleId="Intenzivencitat">
+  <w:style w:type="paragraph" w:styleId="IntenseQuote">
     <w:name w:val="Intense Quote"/>
-    <w:basedOn w:val="Navaden"/>
-    <w:next w:val="Navaden"/>
-    <w:link w:val="IntenzivencitatZnak"/>
+    <w:basedOn w:val="Normal"/>
+    <w:next w:val="Normal"/>
+    <w:link w:val="IntenseQuoteChar"/>
     <w:uiPriority w:val="30"/>
     <w:qFormat/>
     <w:rsid w:val="00386284"/>
@@ -16204,10 +16416,10 @@
       <w:color w:val="0F4761" w:themeColor="accent1" w:themeShade="BF"/>
     </w:rPr>
   </w:style>
-  <w:style w:type="character" w:customStyle="1" w:styleId="IntenzivencitatZnak">
-    <w:name w:val="Intenziven citat Znak"/>
-    <w:basedOn w:val="Privzetapisavaodstavka"/>
-    <w:link w:val="Intenzivencitat"/>
+  <w:style w:type="character" w:customStyle="1" w:styleId="IntenseQuoteChar">
+    <w:name w:val="Intense Quote Char"/>
+    <w:basedOn w:val="DefaultParagraphFont"/>
+    <w:link w:val="IntenseQuote"/>
     <w:uiPriority w:val="30"/>
     <w:rsid w:val="00386284"/>
     <w:rPr>
@@ -16216,9 +16428,9 @@
       <w:color w:val="0F4761" w:themeColor="accent1" w:themeShade="BF"/>
     </w:rPr>
   </w:style>
-  <w:style w:type="character" w:styleId="Intenzivensklic">
+  <w:style w:type="character" w:styleId="IntenseReference">
     <w:name w:val="Intense Reference"/>
-    <w:basedOn w:val="Privzetapisavaodstavka"/>
+    <w:basedOn w:val="DefaultParagraphFont"/>
     <w:uiPriority w:val="32"/>
     <w:qFormat/>
     <w:rsid w:val="00386284"/>
@@ -16230,10 +16442,10 @@
       <w:spacing w:val="5"/>
     </w:rPr>
   </w:style>
-  <w:style w:type="paragraph" w:styleId="NaslovTOC">
+  <w:style w:type="paragraph" w:styleId="TOCHeading">
     <w:name w:val="TOC Heading"/>
-    <w:basedOn w:val="Naslov1"/>
-    <w:next w:val="Navaden"/>
+    <w:basedOn w:val="Heading1"/>
+    <w:next w:val="Normal"/>
     <w:uiPriority w:val="39"/>
     <w:unhideWhenUsed/>
     <w:qFormat/>
@@ -16252,10 +16464,10 @@
       <w14:ligatures w14:val="none"/>
     </w:rPr>
   </w:style>
-  <w:style w:type="paragraph" w:styleId="Kazalovsebine1">
+  <w:style w:type="paragraph" w:styleId="TOC1">
     <w:name w:val="toc 1"/>
-    <w:basedOn w:val="Navaden"/>
-    <w:next w:val="Navaden"/>
+    <w:basedOn w:val="Normal"/>
+    <w:next w:val="Normal"/>
     <w:autoRedefine/>
     <w:uiPriority w:val="39"/>
     <w:unhideWhenUsed/>
@@ -16264,10 +16476,10 @@
       <w:spacing w:after="100"/>
     </w:pPr>
   </w:style>
-  <w:style w:type="paragraph" w:styleId="Kazalovsebine2">
+  <w:style w:type="paragraph" w:styleId="TOC2">
     <w:name w:val="toc 2"/>
-    <w:basedOn w:val="Navaden"/>
-    <w:next w:val="Navaden"/>
+    <w:basedOn w:val="Normal"/>
+    <w:next w:val="Normal"/>
     <w:autoRedefine/>
     <w:uiPriority w:val="39"/>
     <w:unhideWhenUsed/>
@@ -16277,9 +16489,9 @@
       <w:ind w:left="240"/>
     </w:pPr>
   </w:style>
-  <w:style w:type="character" w:styleId="Hiperpovezava">
+  <w:style w:type="character" w:styleId="Hyperlink">
     <w:name w:val="Hyperlink"/>
-    <w:basedOn w:val="Privzetapisavaodstavka"/>
+    <w:basedOn w:val="DefaultParagraphFont"/>
     <w:uiPriority w:val="99"/>
     <w:unhideWhenUsed/>
     <w:rsid w:val="004C0B00"/>
@@ -16288,9 +16500,9 @@
       <w:u w:val="single"/>
     </w:rPr>
   </w:style>
-  <w:style w:type="character" w:styleId="Nerazreenaomemba">
+  <w:style w:type="character" w:styleId="UnresolvedMention">
     <w:name w:val="Unresolved Mention"/>
-    <w:basedOn w:val="Privzetapisavaodstavka"/>
+    <w:basedOn w:val="DefaultParagraphFont"/>
     <w:uiPriority w:val="99"/>
     <w:semiHidden/>
     <w:unhideWhenUsed/>
@@ -16300,9 +16512,9 @@
       <w:shd w:val="clear" w:color="auto" w:fill="E1DFDD"/>
     </w:rPr>
   </w:style>
-  <w:style w:type="table" w:styleId="Tabelamrea">
+  <w:style w:type="table" w:styleId="TableGrid">
     <w:name w:val="Table Grid"/>
-    <w:basedOn w:val="Navadnatabela"/>
+    <w:basedOn w:val="TableNormal"/>
     <w:uiPriority w:val="39"/>
     <w:rsid w:val="00EC488D"/>
     <w:pPr>
@@ -16319,10 +16531,10 @@
       </w:tblBorders>
     </w:tblPr>
   </w:style>
-  <w:style w:type="paragraph" w:styleId="Kazalovsebine3">
+  <w:style w:type="paragraph" w:styleId="TOC3">
     <w:name w:val="toc 3"/>
-    <w:basedOn w:val="Navaden"/>
-    <w:next w:val="Navaden"/>
+    <w:basedOn w:val="Normal"/>
+    <w:next w:val="Normal"/>
     <w:autoRedefine/>
     <w:uiPriority w:val="39"/>
     <w:unhideWhenUsed/>
@@ -16332,10 +16544,10 @@
       <w:ind w:left="480"/>
     </w:pPr>
   </w:style>
-  <w:style w:type="paragraph" w:styleId="Kazalovsebine4">
+  <w:style w:type="paragraph" w:styleId="TOC4">
     <w:name w:val="toc 4"/>
-    <w:basedOn w:val="Navaden"/>
-    <w:next w:val="Navaden"/>
+    <w:basedOn w:val="Normal"/>
+    <w:next w:val="Normal"/>
     <w:autoRedefine/>
     <w:uiPriority w:val="39"/>
     <w:unhideWhenUsed/>

</xml_diff>